<commit_message>
junit4 - karate working tests
</commit_message>
<xml_diff>
--- a/Karate Installation and Testing.docx
+++ b/Karate Installation and Testing.docx
@@ -22,15 +22,37 @@
       </w:r>
     </w:p>
     <w:p>
+      <w:pPr>
+        <w:rPr>
+          <w:rStyle w:val="Hyperlink"/>
+        </w:rPr>
+      </w:pPr>
       <w:r>
         <w:t xml:space="preserve">Important reference link: </w:t>
       </w:r>
-      <w:hyperlink r:id="rId5" w:history="1">
+      <w:hyperlink r:id="rId5" w:anchor="5" w:history="1">
         <w:r>
           <w:rPr>
             <w:rStyle w:val="Hyperlink"/>
           </w:rPr>
           <w:t>https://github.com/karatelabs/karate#5</w:t>
+        </w:r>
+      </w:hyperlink>
+    </w:p>
+    <w:p>
+      <w:r>
+        <w:rPr>
+          <w:highlight w:val="yellow"/>
+        </w:rPr>
+        <w:t xml:space="preserve">This link is an important link : </w:t>
+      </w:r>
+      <w:hyperlink r:id="rId6" w:history="1">
+        <w:r>
+          <w:rPr>
+            <w:rStyle w:val="Hyperlink"/>
+            <w:highlight w:val="yellow"/>
+          </w:rPr>
+          <w:t>https://www.manual2automation.com/</w:t>
         </w:r>
       </w:hyperlink>
     </w:p>
@@ -95,7 +117,7 @@
                     <pic:cNvPicPr/>
                   </pic:nvPicPr>
                   <pic:blipFill>
-                    <a:blip r:embed="rId6"/>
+                    <a:blip r:embed="rId7"/>
                     <a:stretch>
                       <a:fillRect/>
                     </a:stretch>
@@ -158,7 +180,7 @@
                     <pic:cNvPicPr/>
                   </pic:nvPicPr>
                   <pic:blipFill>
-                    <a:blip r:embed="rId7"/>
+                    <a:blip r:embed="rId8"/>
                     <a:stretch>
                       <a:fillRect/>
                     </a:stretch>
@@ -200,7 +222,7 @@
                     <pic:cNvPicPr/>
                   </pic:nvPicPr>
                   <pic:blipFill>
-                    <a:blip r:embed="rId8"/>
+                    <a:blip r:embed="rId9"/>
                     <a:stretch>
                       <a:fillRect/>
                     </a:stretch>
@@ -248,7 +270,7 @@
                     <pic:cNvPicPr/>
                   </pic:nvPicPr>
                   <pic:blipFill>
-                    <a:blip r:embed="rId9"/>
+                    <a:blip r:embed="rId10"/>
                     <a:stretch>
                       <a:fillRect/>
                     </a:stretch>
@@ -271,15 +293,7 @@
     </w:p>
     <w:p>
       <w:r>
-        <w:t xml:space="preserve">Create </w:t>
-      </w:r>
-      <w:proofErr w:type="spellStart"/>
-      <w:r>
-        <w:t>TestRunner</w:t>
-      </w:r>
-      <w:proofErr w:type="spellEnd"/>
-      <w:r>
-        <w:t xml:space="preserve"> class</w:t>
+        <w:t>Create TestRunner class</w:t>
       </w:r>
     </w:p>
     <w:p>
@@ -303,7 +317,7 @@
                     <pic:cNvPicPr/>
                   </pic:nvPicPr>
                   <pic:blipFill>
-                    <a:blip r:embed="rId10"/>
+                    <a:blip r:embed="rId11"/>
                     <a:stretch>
                       <a:fillRect/>
                     </a:stretch>
@@ -327,17 +341,7 @@
     <w:p/>
     <w:p>
       <w:r>
-        <w:t xml:space="preserve">Create a feature file as </w:t>
-      </w:r>
-      <w:proofErr w:type="spellStart"/>
-      <w:proofErr w:type="gramStart"/>
-      <w:r>
-        <w:t>sample.feature</w:t>
-      </w:r>
-      <w:proofErr w:type="spellEnd"/>
-      <w:proofErr w:type="gramEnd"/>
-      <w:r>
-        <w:t xml:space="preserve"> , it should be in the features folder</w:t>
+        <w:t>Create a feature file as sample.feature , it should be in the features folder</w:t>
       </w:r>
     </w:p>
     <w:p>
@@ -361,7 +365,7 @@
                     <pic:cNvPicPr/>
                   </pic:nvPicPr>
                   <pic:blipFill>
-                    <a:blip r:embed="rId11"/>
+                    <a:blip r:embed="rId12"/>
                     <a:stretch>
                       <a:fillRect/>
                     </a:stretch>
@@ -385,15 +389,7 @@
     <w:p/>
     <w:p>
       <w:r>
-        <w:t xml:space="preserve">Then run the </w:t>
-      </w:r>
-      <w:proofErr w:type="spellStart"/>
-      <w:r>
-        <w:t>TestRunner</w:t>
-      </w:r>
-      <w:proofErr w:type="spellEnd"/>
-      <w:r>
-        <w:t xml:space="preserve"> class</w:t>
+        <w:t>Then run the TestRunner class</w:t>
       </w:r>
       <w:r>
         <w:t>.</w:t>
@@ -403,15 +399,7 @@
     <w:p>
       <w:r>
         <w:lastRenderedPageBreak/>
-        <w:t xml:space="preserve">Later </w:t>
-      </w:r>
-      <w:proofErr w:type="spellStart"/>
-      <w:r>
-        <w:t>TestRunner</w:t>
-      </w:r>
-      <w:proofErr w:type="spellEnd"/>
-      <w:r>
-        <w:t xml:space="preserve"> put inside separate package to organize the file structure (Tests and features separately)</w:t>
+        <w:t>Later TestRunner put inside separate package to organize the file structure (Tests and features separately)</w:t>
       </w:r>
     </w:p>
     <w:p>
@@ -435,7 +423,7 @@
                     <pic:cNvPicPr/>
                   </pic:nvPicPr>
                   <pic:blipFill>
-                    <a:blip r:embed="rId12"/>
+                    <a:blip r:embed="rId13"/>
                     <a:stretch>
                       <a:fillRect/>
                     </a:stretch>
@@ -468,43 +456,15 @@
         </w:rPr>
       </w:pPr>
       <w:r>
-        <w:t xml:space="preserve">After doing that make sure to change the </w:t>
-      </w:r>
-      <w:proofErr w:type="spellStart"/>
-      <w:r>
-        <w:t>classpath</w:t>
-      </w:r>
-      <w:proofErr w:type="spellEnd"/>
-      <w:r>
-        <w:t xml:space="preserve"> of </w:t>
-      </w:r>
-      <w:proofErr w:type="spellStart"/>
-      <w:proofErr w:type="gramStart"/>
-      <w:r>
-        <w:rPr>
-          <w:color w:val="000000"/>
-          <w:sz w:val="18"/>
-          <w:szCs w:val="18"/>
-        </w:rPr>
-        <w:t>testSample</w:t>
-      </w:r>
-      <w:proofErr w:type="spellEnd"/>
-      <w:r>
-        <w:rPr>
-          <w:color w:val="000000"/>
-          <w:sz w:val="18"/>
-          <w:szCs w:val="18"/>
-        </w:rPr>
-        <w:t>(</w:t>
-      </w:r>
-      <w:proofErr w:type="gramEnd"/>
-      <w:r>
-        <w:rPr>
-          <w:color w:val="000000"/>
-          <w:sz w:val="18"/>
-          <w:szCs w:val="18"/>
-        </w:rPr>
-        <w:t>)</w:t>
+        <w:t xml:space="preserve">After doing that make sure to change the classpath of </w:t>
+      </w:r>
+      <w:r>
+        <w:rPr>
+          <w:color w:val="000000"/>
+          <w:sz w:val="18"/>
+          <w:szCs w:val="18"/>
+        </w:rPr>
+        <w:t>testSample()</w:t>
       </w:r>
     </w:p>
     <w:p>
@@ -548,7 +508,7 @@
                     <pic:cNvPicPr/>
                   </pic:nvPicPr>
                   <pic:blipFill>
-                    <a:blip r:embed="rId13"/>
+                    <a:blip r:embed="rId14"/>
                     <a:stretch>
                       <a:fillRect/>
                     </a:stretch>
@@ -580,17 +540,7 @@
         <w:t>For that import following plugins</w:t>
       </w:r>
       <w:r>
-        <w:t xml:space="preserve"> (maven compiler plugin and configuration </w:t>
-      </w:r>
-      <w:proofErr w:type="spellStart"/>
-      <w:proofErr w:type="gramStart"/>
-      <w:r>
-        <w:t>source,target</w:t>
-      </w:r>
-      <w:proofErr w:type="spellEnd"/>
-      <w:proofErr w:type="gramEnd"/>
-      <w:r>
-        <w:t>)</w:t>
+        <w:t xml:space="preserve"> (maven compiler plugin and configuration source,target)</w:t>
       </w:r>
     </w:p>
     <w:p>
@@ -615,7 +565,7 @@
                     <pic:cNvPicPr/>
                   </pic:nvPicPr>
                   <pic:blipFill>
-                    <a:blip r:embed="rId14"/>
+                    <a:blip r:embed="rId15"/>
                     <a:stretch>
                       <a:fillRect/>
                     </a:stretch>
@@ -647,7 +597,7 @@
       <w:r>
         <w:t xml:space="preserve"> </w:t>
       </w:r>
-      <w:hyperlink r:id="rId15" w:history="1">
+      <w:hyperlink r:id="rId16" w:history="1">
         <w:r>
           <w:rPr>
             <w:rStyle w:val="Hyperlink"/>
@@ -660,7 +610,7 @@
       <w:r>
         <w:t xml:space="preserve">Use </w:t>
       </w:r>
-      <w:hyperlink r:id="rId16" w:history="1">
+      <w:hyperlink r:id="rId17" w:history="1">
         <w:r>
           <w:rPr>
             <w:rStyle w:val="Hyperlink"/>
@@ -669,15 +619,7 @@
         </w:r>
       </w:hyperlink>
       <w:r>
-        <w:t xml:space="preserve"> to convert </w:t>
-      </w:r>
-      <w:proofErr w:type="spellStart"/>
-      <w:r>
-        <w:t>json</w:t>
-      </w:r>
-      <w:proofErr w:type="spellEnd"/>
-      <w:r>
-        <w:t xml:space="preserve"> to single line</w:t>
+        <w:t xml:space="preserve"> to convert json to single line</w:t>
       </w:r>
     </w:p>
     <w:p>
@@ -686,13 +628,8 @@
       </w:r>
     </w:p>
     <w:p>
-      <w:proofErr w:type="spellStart"/>
-      <w:r>
-        <w:t>userDeatils.feature</w:t>
-      </w:r>
-      <w:proofErr w:type="spellEnd"/>
-      <w:r>
-        <w:t xml:space="preserve"> file code </w:t>
+      <w:r>
+        <w:t xml:space="preserve">userDeatils.feature file code </w:t>
       </w:r>
     </w:p>
     <w:p/>
@@ -717,7 +654,7 @@
                     <pic:cNvPicPr/>
                   </pic:nvPicPr>
                   <pic:blipFill>
-                    <a:blip r:embed="rId17"/>
+                    <a:blip r:embed="rId18"/>
                     <a:stretch>
                       <a:fillRect/>
                     </a:stretch>
@@ -741,15 +678,7 @@
     <w:p/>
     <w:p>
       <w:r>
-        <w:t xml:space="preserve">Create </w:t>
-      </w:r>
-      <w:proofErr w:type="spellStart"/>
-      <w:r>
-        <w:t>json</w:t>
-      </w:r>
-      <w:proofErr w:type="spellEnd"/>
-      <w:r>
-        <w:t xml:space="preserve"> file to store results</w:t>
+        <w:t>Create json file to store results</w:t>
       </w:r>
     </w:p>
     <w:p>
@@ -774,7 +703,7 @@
                     <pic:cNvPicPr/>
                   </pic:nvPicPr>
                   <pic:blipFill>
-                    <a:blip r:embed="rId18"/>
+                    <a:blip r:embed="rId19"/>
                     <a:stretch>
                       <a:fillRect/>
                     </a:stretch>
@@ -809,21 +738,12 @@
         </w:rPr>
         <w:t>Make sure to give</w:t>
       </w:r>
-      <w:proofErr w:type="gramStart"/>
       <w:r>
         <w:rPr>
           <w:color w:val="FF0000"/>
           <w:highlight w:val="yellow"/>
         </w:rPr>
-        <w:t>”..</w:t>
-      </w:r>
-      <w:proofErr w:type="gramEnd"/>
-      <w:r>
-        <w:rPr>
-          <w:color w:val="FF0000"/>
-          <w:highlight w:val="yellow"/>
-        </w:rPr>
-        <w:t>/ ”</w:t>
+        <w:t>”../ ”</w:t>
       </w:r>
       <w:r>
         <w:rPr>
@@ -860,7 +780,7 @@
                     <pic:cNvPicPr/>
                   </pic:nvPicPr>
                   <pic:blipFill>
-                    <a:blip r:embed="rId19"/>
+                    <a:blip r:embed="rId20"/>
                     <a:stretch>
                       <a:fillRect/>
                     </a:stretch>
@@ -893,13 +813,8 @@
         <w:t xml:space="preserve"> </w:t>
       </w:r>
       <w:r>
-        <w:t xml:space="preserve">Currently I am in </w:t>
-      </w:r>
-      <w:proofErr w:type="spellStart"/>
-      <w:r>
-        <w:t>TestRunner</w:t>
-      </w:r>
-      <w:proofErr w:type="spellEnd"/>
+        <w:t>Currently I am in TestRunner</w:t>
+      </w:r>
     </w:p>
     <w:p>
       <w:pPr>
@@ -939,35 +854,7 @@
           <w:sz w:val="18"/>
           <w:szCs w:val="18"/>
         </w:rPr>
-        <w:t xml:space="preserve">Karate </w:t>
-      </w:r>
-      <w:proofErr w:type="spellStart"/>
-      <w:proofErr w:type="gramStart"/>
-      <w:r>
-        <w:rPr>
-          <w:color w:val="000000"/>
-          <w:sz w:val="18"/>
-          <w:szCs w:val="18"/>
-        </w:rPr>
-        <w:t>testFull</w:t>
-      </w:r>
-      <w:proofErr w:type="spellEnd"/>
-      <w:r>
-        <w:rPr>
-          <w:color w:val="000000"/>
-          <w:sz w:val="18"/>
-          <w:szCs w:val="18"/>
-        </w:rPr>
-        <w:t>(</w:t>
-      </w:r>
-      <w:proofErr w:type="gramEnd"/>
-      <w:r>
-        <w:rPr>
-          <w:color w:val="000000"/>
-          <w:sz w:val="18"/>
-          <w:szCs w:val="18"/>
-        </w:rPr>
-        <w:t>) {</w:t>
+        <w:t>Karate testFull() {</w:t>
       </w:r>
       <w:r>
         <w:rPr>
@@ -1045,31 +932,13 @@
     <w:p/>
     <w:p>
       <w:r>
-        <w:t xml:space="preserve">How to maintain one </w:t>
-      </w:r>
-      <w:proofErr w:type="spellStart"/>
-      <w:proofErr w:type="gramStart"/>
-      <w:r>
-        <w:t>output.json</w:t>
-      </w:r>
-      <w:proofErr w:type="spellEnd"/>
-      <w:proofErr w:type="gramEnd"/>
-      <w:r>
-        <w:t xml:space="preserve"> </w:t>
+        <w:t xml:space="preserve">How to maintain one output.json </w:t>
       </w:r>
       <w:r>
         <w:sym w:font="Wingdings" w:char="F0E0"/>
       </w:r>
       <w:r>
-        <w:t xml:space="preserve"> put the </w:t>
-      </w:r>
-      <w:proofErr w:type="spellStart"/>
-      <w:r>
-        <w:t>json</w:t>
-      </w:r>
-      <w:proofErr w:type="spellEnd"/>
-      <w:r>
-        <w:t xml:space="preserve"> results in an array</w:t>
+        <w:t xml:space="preserve"> put the json results in an array</w:t>
       </w:r>
     </w:p>
     <w:p>
@@ -1094,7 +963,7 @@
                     <pic:cNvPicPr/>
                   </pic:nvPicPr>
                   <pic:blipFill>
-                    <a:blip r:embed="rId20"/>
+                    <a:blip r:embed="rId21"/>
                     <a:stretch>
                       <a:fillRect/>
                     </a:stretch>
@@ -1143,7 +1012,7 @@
                     <pic:cNvPicPr/>
                   </pic:nvPicPr>
                   <pic:blipFill>
-                    <a:blip r:embed="rId21"/>
+                    <a:blip r:embed="rId22"/>
                     <a:stretch>
                       <a:fillRect/>
                     </a:stretch>
@@ -1215,21 +1084,7 @@
         <w:rPr>
           <w:color w:val="FF0000"/>
         </w:rPr>
-        <w:t>You can call feature file from another feature file and get/use the data of the other feature file as following. (</w:t>
-      </w:r>
-      <w:proofErr w:type="gramStart"/>
-      <w:r>
-        <w:rPr>
-          <w:color w:val="FF0000"/>
-        </w:rPr>
-        <w:t>ex</w:t>
-      </w:r>
-      <w:proofErr w:type="gramEnd"/>
-      <w:r>
-        <w:rPr>
-          <w:color w:val="FF0000"/>
-        </w:rPr>
-        <w:t>: result variable takes scenario 2 data)</w:t>
+        <w:t>You can call feature file from another feature file and get/use the data of the other feature file as following. (ex: result variable takes scenario 2 data)</w:t>
       </w:r>
     </w:p>
     <w:p/>
@@ -1255,7 +1110,7 @@
                     <pic:cNvPicPr/>
                   </pic:nvPicPr>
                   <pic:blipFill>
-                    <a:blip r:embed="rId22"/>
+                    <a:blip r:embed="rId23"/>
                     <a:stretch>
                       <a:fillRect/>
                     </a:stretch>
@@ -1276,6 +1131,3740 @@
         </w:drawing>
       </w:r>
     </w:p>
+    <w:p/>
+    <w:p>
+      <w:r>
+        <w:rPr>
+          <w:sz w:val="36"/>
+          <w:szCs w:val="36"/>
+        </w:rPr>
+        <w:t>Junit4</w:t>
+      </w:r>
+      <w:r>
+        <w:t>---------------------------------------------</w:t>
+      </w:r>
+    </w:p>
+    <w:p>
+      <w:r>
+        <w:t xml:space="preserve">Important </w:t>
+      </w:r>
+      <w:r>
+        <w:t>links:</w:t>
+      </w:r>
+    </w:p>
+    <w:p>
+      <w:hyperlink r:id="rId24" w:history="1">
+        <w:r>
+          <w:rPr>
+            <w:rStyle w:val="Hyperlink"/>
+          </w:rPr>
+          <w:t>https://jsonpathfinder.com/</w:t>
+        </w:r>
+      </w:hyperlink>
+    </w:p>
+    <w:p/>
+    <w:p>
+      <w:r>
+        <w:t>pom file</w:t>
+      </w:r>
+    </w:p>
+    <w:p>
+      <w:pPr>
+        <w:pStyle w:val="HTMLPreformatted"/>
+        <w:shd w:val="clear" w:color="auto" w:fill="FFFFFF"/>
+        <w:rPr>
+          <w:color w:val="000000"/>
+          <w:sz w:val="18"/>
+          <w:szCs w:val="18"/>
+        </w:rPr>
+      </w:pPr>
+      <w:r>
+        <w:rPr>
+          <w:i/>
+          <w:iCs/>
+          <w:color w:val="000000"/>
+          <w:sz w:val="18"/>
+          <w:szCs w:val="18"/>
+        </w:rPr>
+        <w:t>&lt;?</w:t>
+      </w:r>
+      <w:r>
+        <w:rPr>
+          <w:b/>
+          <w:bCs/>
+          <w:color w:val="0000FF"/>
+          <w:sz w:val="18"/>
+          <w:szCs w:val="18"/>
+          <w:shd w:val="clear" w:color="auto" w:fill="EFEFEF"/>
+        </w:rPr>
+        <w:t>xml version</w:t>
+      </w:r>
+      <w:r>
+        <w:rPr>
+          <w:b/>
+          <w:bCs/>
+          <w:color w:val="008000"/>
+          <w:sz w:val="18"/>
+          <w:szCs w:val="18"/>
+          <w:shd w:val="clear" w:color="auto" w:fill="EFEFEF"/>
+        </w:rPr>
+        <w:t xml:space="preserve">="1.0" </w:t>
+      </w:r>
+      <w:r>
+        <w:rPr>
+          <w:b/>
+          <w:bCs/>
+          <w:color w:val="0000FF"/>
+          <w:sz w:val="18"/>
+          <w:szCs w:val="18"/>
+          <w:shd w:val="clear" w:color="auto" w:fill="EFEFEF"/>
+        </w:rPr>
+        <w:t>encoding</w:t>
+      </w:r>
+      <w:r>
+        <w:rPr>
+          <w:b/>
+          <w:bCs/>
+          <w:color w:val="008000"/>
+          <w:sz w:val="18"/>
+          <w:szCs w:val="18"/>
+          <w:shd w:val="clear" w:color="auto" w:fill="EFEFEF"/>
+        </w:rPr>
+        <w:t>="UTF-8"</w:t>
+      </w:r>
+      <w:r>
+        <w:rPr>
+          <w:i/>
+          <w:iCs/>
+          <w:color w:val="000000"/>
+          <w:sz w:val="18"/>
+          <w:szCs w:val="18"/>
+        </w:rPr>
+        <w:t>?&gt;</w:t>
+      </w:r>
+      <w:r>
+        <w:rPr>
+          <w:i/>
+          <w:iCs/>
+          <w:color w:val="000000"/>
+          <w:sz w:val="18"/>
+          <w:szCs w:val="18"/>
+        </w:rPr>
+        <w:br/>
+      </w:r>
+      <w:r>
+        <w:rPr>
+          <w:color w:val="000000"/>
+          <w:sz w:val="18"/>
+          <w:szCs w:val="18"/>
+          <w:shd w:val="clear" w:color="auto" w:fill="EFEFEF"/>
+        </w:rPr>
+        <w:t>&lt;</w:t>
+      </w:r>
+      <w:r>
+        <w:rPr>
+          <w:b/>
+          <w:bCs/>
+          <w:color w:val="000080"/>
+          <w:sz w:val="18"/>
+          <w:szCs w:val="18"/>
+          <w:shd w:val="clear" w:color="auto" w:fill="EFEFEF"/>
+        </w:rPr>
+        <w:t xml:space="preserve">project </w:t>
+      </w:r>
+      <w:r>
+        <w:rPr>
+          <w:b/>
+          <w:bCs/>
+          <w:color w:val="0000FF"/>
+          <w:sz w:val="18"/>
+          <w:szCs w:val="18"/>
+          <w:shd w:val="clear" w:color="auto" w:fill="EFEFEF"/>
+        </w:rPr>
+        <w:t>xmlns</w:t>
+      </w:r>
+      <w:r>
+        <w:rPr>
+          <w:b/>
+          <w:bCs/>
+          <w:color w:val="008000"/>
+          <w:sz w:val="18"/>
+          <w:szCs w:val="18"/>
+          <w:shd w:val="clear" w:color="auto" w:fill="EFEFEF"/>
+        </w:rPr>
+        <w:t xml:space="preserve">="http://maven.apache.org/POM/4.0.0" </w:t>
+      </w:r>
+      <w:r>
+        <w:rPr>
+          <w:b/>
+          <w:bCs/>
+          <w:color w:val="0000FF"/>
+          <w:sz w:val="18"/>
+          <w:szCs w:val="18"/>
+          <w:shd w:val="clear" w:color="auto" w:fill="EFEFEF"/>
+        </w:rPr>
+        <w:t>xmlns:</w:t>
+      </w:r>
+      <w:r>
+        <w:rPr>
+          <w:b/>
+          <w:bCs/>
+          <w:color w:val="660E7A"/>
+          <w:sz w:val="18"/>
+          <w:szCs w:val="18"/>
+          <w:shd w:val="clear" w:color="auto" w:fill="EFEFEF"/>
+        </w:rPr>
+        <w:t>xsi</w:t>
+      </w:r>
+      <w:r>
+        <w:rPr>
+          <w:b/>
+          <w:bCs/>
+          <w:color w:val="008000"/>
+          <w:sz w:val="18"/>
+          <w:szCs w:val="18"/>
+          <w:shd w:val="clear" w:color="auto" w:fill="EFEFEF"/>
+        </w:rPr>
+        <w:t>="http://www.w3.org/2001/XMLSchema-instance"</w:t>
+      </w:r>
+      <w:r>
+        <w:rPr>
+          <w:b/>
+          <w:bCs/>
+          <w:color w:val="008000"/>
+          <w:sz w:val="18"/>
+          <w:szCs w:val="18"/>
+          <w:shd w:val="clear" w:color="auto" w:fill="EFEFEF"/>
+        </w:rPr>
+        <w:br/>
+        <w:t xml:space="preserve">   </w:t>
+      </w:r>
+      <w:r>
+        <w:rPr>
+          <w:b/>
+          <w:bCs/>
+          <w:color w:val="660E7A"/>
+          <w:sz w:val="18"/>
+          <w:szCs w:val="18"/>
+          <w:shd w:val="clear" w:color="auto" w:fill="EFEFEF"/>
+        </w:rPr>
+        <w:t>xsi</w:t>
+      </w:r>
+      <w:r>
+        <w:rPr>
+          <w:b/>
+          <w:bCs/>
+          <w:color w:val="0000FF"/>
+          <w:sz w:val="18"/>
+          <w:szCs w:val="18"/>
+          <w:shd w:val="clear" w:color="auto" w:fill="EFEFEF"/>
+        </w:rPr>
+        <w:t>:schemaLocation</w:t>
+      </w:r>
+      <w:r>
+        <w:rPr>
+          <w:b/>
+          <w:bCs/>
+          <w:color w:val="008000"/>
+          <w:sz w:val="18"/>
+          <w:szCs w:val="18"/>
+          <w:shd w:val="clear" w:color="auto" w:fill="EFEFEF"/>
+        </w:rPr>
+        <w:t>="http://maven.apache.org/POM/4.0.0 https://maven.apache.org/xsd/maven-4.0.0.xsd"</w:t>
+      </w:r>
+      <w:r>
+        <w:rPr>
+          <w:color w:val="000000"/>
+          <w:sz w:val="18"/>
+          <w:szCs w:val="18"/>
+          <w:shd w:val="clear" w:color="auto" w:fill="EFEFEF"/>
+        </w:rPr>
+        <w:t>&gt;</w:t>
+      </w:r>
+      <w:r>
+        <w:rPr>
+          <w:color w:val="000000"/>
+          <w:sz w:val="18"/>
+          <w:szCs w:val="18"/>
+        </w:rPr>
+        <w:br/>
+        <w:t xml:space="preserve">   </w:t>
+      </w:r>
+      <w:r>
+        <w:rPr>
+          <w:color w:val="000000"/>
+          <w:sz w:val="18"/>
+          <w:szCs w:val="18"/>
+          <w:shd w:val="clear" w:color="auto" w:fill="EFEFEF"/>
+        </w:rPr>
+        <w:t>&lt;</w:t>
+      </w:r>
+      <w:r>
+        <w:rPr>
+          <w:b/>
+          <w:bCs/>
+          <w:color w:val="000080"/>
+          <w:sz w:val="18"/>
+          <w:szCs w:val="18"/>
+          <w:shd w:val="clear" w:color="auto" w:fill="EFEFEF"/>
+        </w:rPr>
+        <w:t>modelVersion</w:t>
+      </w:r>
+      <w:r>
+        <w:rPr>
+          <w:color w:val="000000"/>
+          <w:sz w:val="18"/>
+          <w:szCs w:val="18"/>
+          <w:shd w:val="clear" w:color="auto" w:fill="EFEFEF"/>
+        </w:rPr>
+        <w:t>&gt;</w:t>
+      </w:r>
+      <w:r>
+        <w:rPr>
+          <w:color w:val="000000"/>
+          <w:sz w:val="18"/>
+          <w:szCs w:val="18"/>
+        </w:rPr>
+        <w:t>4.0.0</w:t>
+      </w:r>
+      <w:r>
+        <w:rPr>
+          <w:color w:val="000000"/>
+          <w:sz w:val="18"/>
+          <w:szCs w:val="18"/>
+          <w:shd w:val="clear" w:color="auto" w:fill="EFEFEF"/>
+        </w:rPr>
+        <w:t>&lt;/</w:t>
+      </w:r>
+      <w:r>
+        <w:rPr>
+          <w:b/>
+          <w:bCs/>
+          <w:color w:val="000080"/>
+          <w:sz w:val="18"/>
+          <w:szCs w:val="18"/>
+          <w:shd w:val="clear" w:color="auto" w:fill="EFEFEF"/>
+        </w:rPr>
+        <w:t>modelVersion</w:t>
+      </w:r>
+      <w:r>
+        <w:rPr>
+          <w:color w:val="000000"/>
+          <w:sz w:val="18"/>
+          <w:szCs w:val="18"/>
+          <w:shd w:val="clear" w:color="auto" w:fill="EFEFEF"/>
+        </w:rPr>
+        <w:t>&gt;</w:t>
+      </w:r>
+      <w:r>
+        <w:rPr>
+          <w:color w:val="000000"/>
+          <w:sz w:val="18"/>
+          <w:szCs w:val="18"/>
+        </w:rPr>
+        <w:br/>
+        <w:t xml:space="preserve">   </w:t>
+      </w:r>
+      <w:r>
+        <w:rPr>
+          <w:color w:val="000000"/>
+          <w:sz w:val="18"/>
+          <w:szCs w:val="18"/>
+          <w:shd w:val="clear" w:color="auto" w:fill="EFEFEF"/>
+        </w:rPr>
+        <w:t>&lt;</w:t>
+      </w:r>
+      <w:r>
+        <w:rPr>
+          <w:b/>
+          <w:bCs/>
+          <w:color w:val="000080"/>
+          <w:sz w:val="18"/>
+          <w:szCs w:val="18"/>
+          <w:shd w:val="clear" w:color="auto" w:fill="EFEFEF"/>
+        </w:rPr>
+        <w:t>parent</w:t>
+      </w:r>
+      <w:r>
+        <w:rPr>
+          <w:color w:val="000000"/>
+          <w:sz w:val="18"/>
+          <w:szCs w:val="18"/>
+          <w:shd w:val="clear" w:color="auto" w:fill="EFEFEF"/>
+        </w:rPr>
+        <w:t>&gt;</w:t>
+      </w:r>
+      <w:r>
+        <w:rPr>
+          <w:color w:val="000000"/>
+          <w:sz w:val="18"/>
+          <w:szCs w:val="18"/>
+        </w:rPr>
+        <w:br/>
+        <w:t xml:space="preserve">      </w:t>
+      </w:r>
+      <w:r>
+        <w:rPr>
+          <w:color w:val="000000"/>
+          <w:sz w:val="18"/>
+          <w:szCs w:val="18"/>
+          <w:shd w:val="clear" w:color="auto" w:fill="EFEFEF"/>
+        </w:rPr>
+        <w:t>&lt;</w:t>
+      </w:r>
+      <w:r>
+        <w:rPr>
+          <w:b/>
+          <w:bCs/>
+          <w:color w:val="000080"/>
+          <w:sz w:val="18"/>
+          <w:szCs w:val="18"/>
+          <w:shd w:val="clear" w:color="auto" w:fill="EFEFEF"/>
+        </w:rPr>
+        <w:t>groupId</w:t>
+      </w:r>
+      <w:r>
+        <w:rPr>
+          <w:color w:val="000000"/>
+          <w:sz w:val="18"/>
+          <w:szCs w:val="18"/>
+          <w:shd w:val="clear" w:color="auto" w:fill="EFEFEF"/>
+        </w:rPr>
+        <w:t>&gt;</w:t>
+      </w:r>
+      <w:r>
+        <w:rPr>
+          <w:color w:val="000000"/>
+          <w:sz w:val="18"/>
+          <w:szCs w:val="18"/>
+        </w:rPr>
+        <w:t>org.springframework.boot</w:t>
+      </w:r>
+      <w:r>
+        <w:rPr>
+          <w:color w:val="000000"/>
+          <w:sz w:val="18"/>
+          <w:szCs w:val="18"/>
+          <w:shd w:val="clear" w:color="auto" w:fill="EFEFEF"/>
+        </w:rPr>
+        <w:t>&lt;/</w:t>
+      </w:r>
+      <w:r>
+        <w:rPr>
+          <w:b/>
+          <w:bCs/>
+          <w:color w:val="000080"/>
+          <w:sz w:val="18"/>
+          <w:szCs w:val="18"/>
+          <w:shd w:val="clear" w:color="auto" w:fill="EFEFEF"/>
+        </w:rPr>
+        <w:t>groupId</w:t>
+      </w:r>
+      <w:r>
+        <w:rPr>
+          <w:color w:val="000000"/>
+          <w:sz w:val="18"/>
+          <w:szCs w:val="18"/>
+          <w:shd w:val="clear" w:color="auto" w:fill="EFEFEF"/>
+        </w:rPr>
+        <w:t>&gt;</w:t>
+      </w:r>
+      <w:r>
+        <w:rPr>
+          <w:color w:val="000000"/>
+          <w:sz w:val="18"/>
+          <w:szCs w:val="18"/>
+        </w:rPr>
+        <w:br/>
+        <w:t xml:space="preserve">      </w:t>
+      </w:r>
+      <w:r>
+        <w:rPr>
+          <w:color w:val="000000"/>
+          <w:sz w:val="18"/>
+          <w:szCs w:val="18"/>
+          <w:shd w:val="clear" w:color="auto" w:fill="EFEFEF"/>
+        </w:rPr>
+        <w:t>&lt;</w:t>
+      </w:r>
+      <w:r>
+        <w:rPr>
+          <w:b/>
+          <w:bCs/>
+          <w:color w:val="000080"/>
+          <w:sz w:val="18"/>
+          <w:szCs w:val="18"/>
+          <w:shd w:val="clear" w:color="auto" w:fill="EFEFEF"/>
+        </w:rPr>
+        <w:t>artifactId</w:t>
+      </w:r>
+      <w:r>
+        <w:rPr>
+          <w:color w:val="000000"/>
+          <w:sz w:val="18"/>
+          <w:szCs w:val="18"/>
+          <w:shd w:val="clear" w:color="auto" w:fill="EFEFEF"/>
+        </w:rPr>
+        <w:t>&gt;</w:t>
+      </w:r>
+      <w:r>
+        <w:rPr>
+          <w:color w:val="000000"/>
+          <w:sz w:val="18"/>
+          <w:szCs w:val="18"/>
+        </w:rPr>
+        <w:t>spring-boot-starter-parent</w:t>
+      </w:r>
+      <w:r>
+        <w:rPr>
+          <w:color w:val="000000"/>
+          <w:sz w:val="18"/>
+          <w:szCs w:val="18"/>
+          <w:shd w:val="clear" w:color="auto" w:fill="EFEFEF"/>
+        </w:rPr>
+        <w:t>&lt;/</w:t>
+      </w:r>
+      <w:r>
+        <w:rPr>
+          <w:b/>
+          <w:bCs/>
+          <w:color w:val="000080"/>
+          <w:sz w:val="18"/>
+          <w:szCs w:val="18"/>
+          <w:shd w:val="clear" w:color="auto" w:fill="EFEFEF"/>
+        </w:rPr>
+        <w:t>artifactId</w:t>
+      </w:r>
+      <w:r>
+        <w:rPr>
+          <w:color w:val="000000"/>
+          <w:sz w:val="18"/>
+          <w:szCs w:val="18"/>
+          <w:shd w:val="clear" w:color="auto" w:fill="EFEFEF"/>
+        </w:rPr>
+        <w:t>&gt;</w:t>
+      </w:r>
+      <w:r>
+        <w:rPr>
+          <w:color w:val="000000"/>
+          <w:sz w:val="18"/>
+          <w:szCs w:val="18"/>
+        </w:rPr>
+        <w:br/>
+        <w:t xml:space="preserve">      </w:t>
+      </w:r>
+      <w:r>
+        <w:rPr>
+          <w:color w:val="000000"/>
+          <w:sz w:val="18"/>
+          <w:szCs w:val="18"/>
+          <w:shd w:val="clear" w:color="auto" w:fill="EFEFEF"/>
+        </w:rPr>
+        <w:t>&lt;</w:t>
+      </w:r>
+      <w:r>
+        <w:rPr>
+          <w:b/>
+          <w:bCs/>
+          <w:color w:val="000080"/>
+          <w:sz w:val="18"/>
+          <w:szCs w:val="18"/>
+          <w:shd w:val="clear" w:color="auto" w:fill="EFEFEF"/>
+        </w:rPr>
+        <w:t>version</w:t>
+      </w:r>
+      <w:r>
+        <w:rPr>
+          <w:color w:val="000000"/>
+          <w:sz w:val="18"/>
+          <w:szCs w:val="18"/>
+          <w:shd w:val="clear" w:color="auto" w:fill="EFEFEF"/>
+        </w:rPr>
+        <w:t>&gt;</w:t>
+      </w:r>
+      <w:r>
+        <w:rPr>
+          <w:color w:val="000000"/>
+          <w:sz w:val="18"/>
+          <w:szCs w:val="18"/>
+        </w:rPr>
+        <w:t>2.7.5</w:t>
+      </w:r>
+      <w:r>
+        <w:rPr>
+          <w:color w:val="000000"/>
+          <w:sz w:val="18"/>
+          <w:szCs w:val="18"/>
+          <w:shd w:val="clear" w:color="auto" w:fill="EFEFEF"/>
+        </w:rPr>
+        <w:t>&lt;/</w:t>
+      </w:r>
+      <w:r>
+        <w:rPr>
+          <w:b/>
+          <w:bCs/>
+          <w:color w:val="000080"/>
+          <w:sz w:val="18"/>
+          <w:szCs w:val="18"/>
+          <w:shd w:val="clear" w:color="auto" w:fill="EFEFEF"/>
+        </w:rPr>
+        <w:t>version</w:t>
+      </w:r>
+      <w:r>
+        <w:rPr>
+          <w:color w:val="000000"/>
+          <w:sz w:val="18"/>
+          <w:szCs w:val="18"/>
+          <w:shd w:val="clear" w:color="auto" w:fill="EFEFEF"/>
+        </w:rPr>
+        <w:t>&gt;</w:t>
+      </w:r>
+      <w:r>
+        <w:rPr>
+          <w:color w:val="000000"/>
+          <w:sz w:val="18"/>
+          <w:szCs w:val="18"/>
+        </w:rPr>
+        <w:br/>
+        <w:t xml:space="preserve">      </w:t>
+      </w:r>
+      <w:r>
+        <w:rPr>
+          <w:color w:val="000000"/>
+          <w:sz w:val="18"/>
+          <w:szCs w:val="18"/>
+          <w:shd w:val="clear" w:color="auto" w:fill="EFEFEF"/>
+        </w:rPr>
+        <w:t>&lt;</w:t>
+      </w:r>
+      <w:r>
+        <w:rPr>
+          <w:b/>
+          <w:bCs/>
+          <w:color w:val="000080"/>
+          <w:sz w:val="18"/>
+          <w:szCs w:val="18"/>
+          <w:shd w:val="clear" w:color="auto" w:fill="EFEFEF"/>
+        </w:rPr>
+        <w:t>relativePath</w:t>
+      </w:r>
+      <w:r>
+        <w:rPr>
+          <w:color w:val="000000"/>
+          <w:sz w:val="18"/>
+          <w:szCs w:val="18"/>
+          <w:shd w:val="clear" w:color="auto" w:fill="EFEFEF"/>
+        </w:rPr>
+        <w:t>/&gt;</w:t>
+      </w:r>
+      <w:r>
+        <w:rPr>
+          <w:color w:val="000000"/>
+          <w:sz w:val="18"/>
+          <w:szCs w:val="18"/>
+        </w:rPr>
+        <w:t xml:space="preserve"> </w:t>
+      </w:r>
+      <w:r>
+        <w:rPr>
+          <w:i/>
+          <w:iCs/>
+          <w:color w:val="808080"/>
+          <w:sz w:val="18"/>
+          <w:szCs w:val="18"/>
+        </w:rPr>
+        <w:t>&lt;!-- lookup parent from repository --&gt;</w:t>
+      </w:r>
+      <w:r>
+        <w:rPr>
+          <w:i/>
+          <w:iCs/>
+          <w:color w:val="808080"/>
+          <w:sz w:val="18"/>
+          <w:szCs w:val="18"/>
+        </w:rPr>
+        <w:br/>
+        <w:t xml:space="preserve">   </w:t>
+      </w:r>
+      <w:r>
+        <w:rPr>
+          <w:color w:val="000000"/>
+          <w:sz w:val="18"/>
+          <w:szCs w:val="18"/>
+          <w:shd w:val="clear" w:color="auto" w:fill="EFEFEF"/>
+        </w:rPr>
+        <w:t>&lt;/</w:t>
+      </w:r>
+      <w:r>
+        <w:rPr>
+          <w:b/>
+          <w:bCs/>
+          <w:color w:val="000080"/>
+          <w:sz w:val="18"/>
+          <w:szCs w:val="18"/>
+          <w:shd w:val="clear" w:color="auto" w:fill="EFEFEF"/>
+        </w:rPr>
+        <w:t>parent</w:t>
+      </w:r>
+      <w:r>
+        <w:rPr>
+          <w:color w:val="000000"/>
+          <w:sz w:val="18"/>
+          <w:szCs w:val="18"/>
+          <w:shd w:val="clear" w:color="auto" w:fill="EFEFEF"/>
+        </w:rPr>
+        <w:t>&gt;</w:t>
+      </w:r>
+      <w:r>
+        <w:rPr>
+          <w:color w:val="000000"/>
+          <w:sz w:val="18"/>
+          <w:szCs w:val="18"/>
+        </w:rPr>
+        <w:br/>
+        <w:t xml:space="preserve">   </w:t>
+      </w:r>
+      <w:r>
+        <w:rPr>
+          <w:color w:val="000000"/>
+          <w:sz w:val="18"/>
+          <w:szCs w:val="18"/>
+          <w:shd w:val="clear" w:color="auto" w:fill="EFEFEF"/>
+        </w:rPr>
+        <w:t>&lt;</w:t>
+      </w:r>
+      <w:r>
+        <w:rPr>
+          <w:b/>
+          <w:bCs/>
+          <w:color w:val="000080"/>
+          <w:sz w:val="18"/>
+          <w:szCs w:val="18"/>
+          <w:shd w:val="clear" w:color="auto" w:fill="EFEFEF"/>
+        </w:rPr>
+        <w:t>groupId</w:t>
+      </w:r>
+      <w:r>
+        <w:rPr>
+          <w:color w:val="000000"/>
+          <w:sz w:val="18"/>
+          <w:szCs w:val="18"/>
+          <w:shd w:val="clear" w:color="auto" w:fill="EFEFEF"/>
+        </w:rPr>
+        <w:t>&gt;</w:t>
+      </w:r>
+      <w:r>
+        <w:rPr>
+          <w:color w:val="000000"/>
+          <w:sz w:val="18"/>
+          <w:szCs w:val="18"/>
+        </w:rPr>
+        <w:t>com.ab</w:t>
+      </w:r>
+      <w:r>
+        <w:rPr>
+          <w:color w:val="000000"/>
+          <w:sz w:val="18"/>
+          <w:szCs w:val="18"/>
+          <w:shd w:val="clear" w:color="auto" w:fill="EFEFEF"/>
+        </w:rPr>
+        <w:t>&lt;/</w:t>
+      </w:r>
+      <w:r>
+        <w:rPr>
+          <w:b/>
+          <w:bCs/>
+          <w:color w:val="000080"/>
+          <w:sz w:val="18"/>
+          <w:szCs w:val="18"/>
+          <w:shd w:val="clear" w:color="auto" w:fill="EFEFEF"/>
+        </w:rPr>
+        <w:t>groupId</w:t>
+      </w:r>
+      <w:r>
+        <w:rPr>
+          <w:color w:val="000000"/>
+          <w:sz w:val="18"/>
+          <w:szCs w:val="18"/>
+          <w:shd w:val="clear" w:color="auto" w:fill="EFEFEF"/>
+        </w:rPr>
+        <w:t>&gt;</w:t>
+      </w:r>
+      <w:r>
+        <w:rPr>
+          <w:color w:val="000000"/>
+          <w:sz w:val="18"/>
+          <w:szCs w:val="18"/>
+        </w:rPr>
+        <w:br/>
+        <w:t xml:space="preserve">   </w:t>
+      </w:r>
+      <w:r>
+        <w:rPr>
+          <w:color w:val="000000"/>
+          <w:sz w:val="18"/>
+          <w:szCs w:val="18"/>
+          <w:shd w:val="clear" w:color="auto" w:fill="EFEFEF"/>
+        </w:rPr>
+        <w:t>&lt;</w:t>
+      </w:r>
+      <w:r>
+        <w:rPr>
+          <w:b/>
+          <w:bCs/>
+          <w:color w:val="000080"/>
+          <w:sz w:val="18"/>
+          <w:szCs w:val="18"/>
+          <w:shd w:val="clear" w:color="auto" w:fill="EFEFEF"/>
+        </w:rPr>
+        <w:t>artifactId</w:t>
+      </w:r>
+      <w:r>
+        <w:rPr>
+          <w:color w:val="000000"/>
+          <w:sz w:val="18"/>
+          <w:szCs w:val="18"/>
+          <w:shd w:val="clear" w:color="auto" w:fill="EFEFEF"/>
+        </w:rPr>
+        <w:t>&gt;</w:t>
+      </w:r>
+      <w:r>
+        <w:rPr>
+          <w:color w:val="000000"/>
+          <w:sz w:val="18"/>
+          <w:szCs w:val="18"/>
+        </w:rPr>
+        <w:t>testing-project</w:t>
+      </w:r>
+      <w:r>
+        <w:rPr>
+          <w:color w:val="000000"/>
+          <w:sz w:val="18"/>
+          <w:szCs w:val="18"/>
+          <w:shd w:val="clear" w:color="auto" w:fill="EFEFEF"/>
+        </w:rPr>
+        <w:t>&lt;/</w:t>
+      </w:r>
+      <w:r>
+        <w:rPr>
+          <w:b/>
+          <w:bCs/>
+          <w:color w:val="000080"/>
+          <w:sz w:val="18"/>
+          <w:szCs w:val="18"/>
+          <w:shd w:val="clear" w:color="auto" w:fill="EFEFEF"/>
+        </w:rPr>
+        <w:t>artifactId</w:t>
+      </w:r>
+      <w:r>
+        <w:rPr>
+          <w:color w:val="000000"/>
+          <w:sz w:val="18"/>
+          <w:szCs w:val="18"/>
+          <w:shd w:val="clear" w:color="auto" w:fill="EFEFEF"/>
+        </w:rPr>
+        <w:t>&gt;</w:t>
+      </w:r>
+      <w:r>
+        <w:rPr>
+          <w:color w:val="000000"/>
+          <w:sz w:val="18"/>
+          <w:szCs w:val="18"/>
+        </w:rPr>
+        <w:br/>
+        <w:t xml:space="preserve">   </w:t>
+      </w:r>
+      <w:r>
+        <w:rPr>
+          <w:color w:val="000000"/>
+          <w:sz w:val="18"/>
+          <w:szCs w:val="18"/>
+          <w:shd w:val="clear" w:color="auto" w:fill="EFEFEF"/>
+        </w:rPr>
+        <w:t>&lt;</w:t>
+      </w:r>
+      <w:r>
+        <w:rPr>
+          <w:b/>
+          <w:bCs/>
+          <w:color w:val="000080"/>
+          <w:sz w:val="18"/>
+          <w:szCs w:val="18"/>
+          <w:shd w:val="clear" w:color="auto" w:fill="EFEFEF"/>
+        </w:rPr>
+        <w:t>version</w:t>
+      </w:r>
+      <w:r>
+        <w:rPr>
+          <w:color w:val="000000"/>
+          <w:sz w:val="18"/>
+          <w:szCs w:val="18"/>
+          <w:shd w:val="clear" w:color="auto" w:fill="EFEFEF"/>
+        </w:rPr>
+        <w:t>&gt;</w:t>
+      </w:r>
+      <w:r>
+        <w:rPr>
+          <w:color w:val="000000"/>
+          <w:sz w:val="18"/>
+          <w:szCs w:val="18"/>
+        </w:rPr>
+        <w:t>0.0.1-SNAPSHOT</w:t>
+      </w:r>
+      <w:r>
+        <w:rPr>
+          <w:color w:val="000000"/>
+          <w:sz w:val="18"/>
+          <w:szCs w:val="18"/>
+          <w:shd w:val="clear" w:color="auto" w:fill="EFEFEF"/>
+        </w:rPr>
+        <w:t>&lt;/</w:t>
+      </w:r>
+      <w:r>
+        <w:rPr>
+          <w:b/>
+          <w:bCs/>
+          <w:color w:val="000080"/>
+          <w:sz w:val="18"/>
+          <w:szCs w:val="18"/>
+          <w:shd w:val="clear" w:color="auto" w:fill="EFEFEF"/>
+        </w:rPr>
+        <w:t>version</w:t>
+      </w:r>
+      <w:r>
+        <w:rPr>
+          <w:color w:val="000000"/>
+          <w:sz w:val="18"/>
+          <w:szCs w:val="18"/>
+          <w:shd w:val="clear" w:color="auto" w:fill="EFEFEF"/>
+        </w:rPr>
+        <w:t>&gt;</w:t>
+      </w:r>
+      <w:r>
+        <w:rPr>
+          <w:color w:val="000000"/>
+          <w:sz w:val="18"/>
+          <w:szCs w:val="18"/>
+        </w:rPr>
+        <w:br/>
+        <w:t xml:space="preserve">   </w:t>
+      </w:r>
+      <w:r>
+        <w:rPr>
+          <w:color w:val="000000"/>
+          <w:sz w:val="18"/>
+          <w:szCs w:val="18"/>
+          <w:shd w:val="clear" w:color="auto" w:fill="EFEFEF"/>
+        </w:rPr>
+        <w:t>&lt;</w:t>
+      </w:r>
+      <w:r>
+        <w:rPr>
+          <w:b/>
+          <w:bCs/>
+          <w:color w:val="000080"/>
+          <w:sz w:val="18"/>
+          <w:szCs w:val="18"/>
+          <w:shd w:val="clear" w:color="auto" w:fill="EFEFEF"/>
+        </w:rPr>
+        <w:t>name</w:t>
+      </w:r>
+      <w:r>
+        <w:rPr>
+          <w:color w:val="000000"/>
+          <w:sz w:val="18"/>
+          <w:szCs w:val="18"/>
+          <w:shd w:val="clear" w:color="auto" w:fill="EFEFEF"/>
+        </w:rPr>
+        <w:t>&gt;</w:t>
+      </w:r>
+      <w:r>
+        <w:rPr>
+          <w:color w:val="000000"/>
+          <w:sz w:val="18"/>
+          <w:szCs w:val="18"/>
+        </w:rPr>
+        <w:t>testing-project</w:t>
+      </w:r>
+      <w:r>
+        <w:rPr>
+          <w:color w:val="000000"/>
+          <w:sz w:val="18"/>
+          <w:szCs w:val="18"/>
+          <w:shd w:val="clear" w:color="auto" w:fill="EFEFEF"/>
+        </w:rPr>
+        <w:t>&lt;/</w:t>
+      </w:r>
+      <w:r>
+        <w:rPr>
+          <w:b/>
+          <w:bCs/>
+          <w:color w:val="000080"/>
+          <w:sz w:val="18"/>
+          <w:szCs w:val="18"/>
+          <w:shd w:val="clear" w:color="auto" w:fill="EFEFEF"/>
+        </w:rPr>
+        <w:t>name</w:t>
+      </w:r>
+      <w:r>
+        <w:rPr>
+          <w:color w:val="000000"/>
+          <w:sz w:val="18"/>
+          <w:szCs w:val="18"/>
+          <w:shd w:val="clear" w:color="auto" w:fill="EFEFEF"/>
+        </w:rPr>
+        <w:t>&gt;</w:t>
+      </w:r>
+      <w:r>
+        <w:rPr>
+          <w:color w:val="000000"/>
+          <w:sz w:val="18"/>
+          <w:szCs w:val="18"/>
+        </w:rPr>
+        <w:br/>
+        <w:t xml:space="preserve">   </w:t>
+      </w:r>
+      <w:r>
+        <w:rPr>
+          <w:color w:val="000000"/>
+          <w:sz w:val="18"/>
+          <w:szCs w:val="18"/>
+          <w:shd w:val="clear" w:color="auto" w:fill="EFEFEF"/>
+        </w:rPr>
+        <w:t>&lt;</w:t>
+      </w:r>
+      <w:r>
+        <w:rPr>
+          <w:b/>
+          <w:bCs/>
+          <w:color w:val="000080"/>
+          <w:sz w:val="18"/>
+          <w:szCs w:val="18"/>
+          <w:shd w:val="clear" w:color="auto" w:fill="EFEFEF"/>
+        </w:rPr>
+        <w:t>description</w:t>
+      </w:r>
+      <w:r>
+        <w:rPr>
+          <w:color w:val="000000"/>
+          <w:sz w:val="18"/>
+          <w:szCs w:val="18"/>
+          <w:shd w:val="clear" w:color="auto" w:fill="EFEFEF"/>
+        </w:rPr>
+        <w:t>&gt;</w:t>
+      </w:r>
+      <w:r>
+        <w:rPr>
+          <w:color w:val="000000"/>
+          <w:sz w:val="18"/>
+          <w:szCs w:val="18"/>
+        </w:rPr>
+        <w:t>Demo project for Spring Boot</w:t>
+      </w:r>
+      <w:r>
+        <w:rPr>
+          <w:color w:val="000000"/>
+          <w:sz w:val="18"/>
+          <w:szCs w:val="18"/>
+          <w:shd w:val="clear" w:color="auto" w:fill="EFEFEF"/>
+        </w:rPr>
+        <w:t>&lt;/</w:t>
+      </w:r>
+      <w:r>
+        <w:rPr>
+          <w:b/>
+          <w:bCs/>
+          <w:color w:val="000080"/>
+          <w:sz w:val="18"/>
+          <w:szCs w:val="18"/>
+          <w:shd w:val="clear" w:color="auto" w:fill="EFEFEF"/>
+        </w:rPr>
+        <w:t>description</w:t>
+      </w:r>
+      <w:r>
+        <w:rPr>
+          <w:color w:val="000000"/>
+          <w:sz w:val="18"/>
+          <w:szCs w:val="18"/>
+          <w:shd w:val="clear" w:color="auto" w:fill="EFEFEF"/>
+        </w:rPr>
+        <w:t>&gt;</w:t>
+      </w:r>
+      <w:r>
+        <w:rPr>
+          <w:color w:val="000000"/>
+          <w:sz w:val="18"/>
+          <w:szCs w:val="18"/>
+        </w:rPr>
+        <w:br/>
+        <w:t xml:space="preserve">   </w:t>
+      </w:r>
+      <w:r>
+        <w:rPr>
+          <w:color w:val="000000"/>
+          <w:sz w:val="18"/>
+          <w:szCs w:val="18"/>
+          <w:shd w:val="clear" w:color="auto" w:fill="EFEFEF"/>
+        </w:rPr>
+        <w:t>&lt;</w:t>
+      </w:r>
+      <w:r>
+        <w:rPr>
+          <w:b/>
+          <w:bCs/>
+          <w:color w:val="000080"/>
+          <w:sz w:val="18"/>
+          <w:szCs w:val="18"/>
+          <w:shd w:val="clear" w:color="auto" w:fill="EFEFEF"/>
+        </w:rPr>
+        <w:t>properties</w:t>
+      </w:r>
+      <w:r>
+        <w:rPr>
+          <w:color w:val="000000"/>
+          <w:sz w:val="18"/>
+          <w:szCs w:val="18"/>
+          <w:shd w:val="clear" w:color="auto" w:fill="EFEFEF"/>
+        </w:rPr>
+        <w:t>&gt;</w:t>
+      </w:r>
+      <w:r>
+        <w:rPr>
+          <w:color w:val="000000"/>
+          <w:sz w:val="18"/>
+          <w:szCs w:val="18"/>
+        </w:rPr>
+        <w:br/>
+        <w:t xml:space="preserve">      </w:t>
+      </w:r>
+      <w:r>
+        <w:rPr>
+          <w:color w:val="000000"/>
+          <w:sz w:val="18"/>
+          <w:szCs w:val="18"/>
+          <w:shd w:val="clear" w:color="auto" w:fill="EFEFEF"/>
+        </w:rPr>
+        <w:t>&lt;</w:t>
+      </w:r>
+      <w:r>
+        <w:rPr>
+          <w:b/>
+          <w:bCs/>
+          <w:color w:val="000080"/>
+          <w:sz w:val="18"/>
+          <w:szCs w:val="18"/>
+          <w:shd w:val="clear" w:color="auto" w:fill="EFEFEF"/>
+        </w:rPr>
+        <w:t>java.version</w:t>
+      </w:r>
+      <w:r>
+        <w:rPr>
+          <w:color w:val="000000"/>
+          <w:sz w:val="18"/>
+          <w:szCs w:val="18"/>
+          <w:shd w:val="clear" w:color="auto" w:fill="EFEFEF"/>
+        </w:rPr>
+        <w:t>&gt;</w:t>
+      </w:r>
+      <w:r>
+        <w:rPr>
+          <w:color w:val="000000"/>
+          <w:sz w:val="18"/>
+          <w:szCs w:val="18"/>
+        </w:rPr>
+        <w:t>1.8</w:t>
+      </w:r>
+      <w:r>
+        <w:rPr>
+          <w:color w:val="000000"/>
+          <w:sz w:val="18"/>
+          <w:szCs w:val="18"/>
+          <w:shd w:val="clear" w:color="auto" w:fill="EFEFEF"/>
+        </w:rPr>
+        <w:t>&lt;/</w:t>
+      </w:r>
+      <w:r>
+        <w:rPr>
+          <w:b/>
+          <w:bCs/>
+          <w:color w:val="000080"/>
+          <w:sz w:val="18"/>
+          <w:szCs w:val="18"/>
+          <w:shd w:val="clear" w:color="auto" w:fill="EFEFEF"/>
+        </w:rPr>
+        <w:t>java.version</w:t>
+      </w:r>
+      <w:r>
+        <w:rPr>
+          <w:color w:val="000000"/>
+          <w:sz w:val="18"/>
+          <w:szCs w:val="18"/>
+          <w:shd w:val="clear" w:color="auto" w:fill="EFEFEF"/>
+        </w:rPr>
+        <w:t>&gt;</w:t>
+      </w:r>
+      <w:r>
+        <w:rPr>
+          <w:color w:val="000000"/>
+          <w:sz w:val="18"/>
+          <w:szCs w:val="18"/>
+        </w:rPr>
+        <w:br/>
+        <w:t xml:space="preserve">   </w:t>
+      </w:r>
+      <w:r>
+        <w:rPr>
+          <w:color w:val="000000"/>
+          <w:sz w:val="18"/>
+          <w:szCs w:val="18"/>
+          <w:shd w:val="clear" w:color="auto" w:fill="EFEFEF"/>
+        </w:rPr>
+        <w:t>&lt;/</w:t>
+      </w:r>
+      <w:r>
+        <w:rPr>
+          <w:b/>
+          <w:bCs/>
+          <w:color w:val="000080"/>
+          <w:sz w:val="18"/>
+          <w:szCs w:val="18"/>
+          <w:shd w:val="clear" w:color="auto" w:fill="EFEFEF"/>
+        </w:rPr>
+        <w:t>properties</w:t>
+      </w:r>
+      <w:r>
+        <w:rPr>
+          <w:color w:val="000000"/>
+          <w:sz w:val="18"/>
+          <w:szCs w:val="18"/>
+          <w:shd w:val="clear" w:color="auto" w:fill="EFEFEF"/>
+        </w:rPr>
+        <w:t>&gt;</w:t>
+      </w:r>
+      <w:r>
+        <w:rPr>
+          <w:color w:val="000000"/>
+          <w:sz w:val="18"/>
+          <w:szCs w:val="18"/>
+        </w:rPr>
+        <w:br/>
+        <w:t xml:space="preserve">   </w:t>
+      </w:r>
+      <w:r>
+        <w:rPr>
+          <w:color w:val="000000"/>
+          <w:sz w:val="18"/>
+          <w:szCs w:val="18"/>
+          <w:shd w:val="clear" w:color="auto" w:fill="EFEFEF"/>
+        </w:rPr>
+        <w:t>&lt;</w:t>
+      </w:r>
+      <w:r>
+        <w:rPr>
+          <w:b/>
+          <w:bCs/>
+          <w:color w:val="000080"/>
+          <w:sz w:val="18"/>
+          <w:szCs w:val="18"/>
+          <w:shd w:val="clear" w:color="auto" w:fill="EFEFEF"/>
+        </w:rPr>
+        <w:t>dependencies</w:t>
+      </w:r>
+      <w:r>
+        <w:rPr>
+          <w:color w:val="000000"/>
+          <w:sz w:val="18"/>
+          <w:szCs w:val="18"/>
+          <w:shd w:val="clear" w:color="auto" w:fill="EFEFEF"/>
+        </w:rPr>
+        <w:t>&gt;</w:t>
+      </w:r>
+      <w:r>
+        <w:rPr>
+          <w:color w:val="000000"/>
+          <w:sz w:val="18"/>
+          <w:szCs w:val="18"/>
+        </w:rPr>
+        <w:br/>
+        <w:t xml:space="preserve">      </w:t>
+      </w:r>
+      <w:r>
+        <w:rPr>
+          <w:color w:val="000000"/>
+          <w:sz w:val="18"/>
+          <w:szCs w:val="18"/>
+          <w:shd w:val="clear" w:color="auto" w:fill="EFEFEF"/>
+        </w:rPr>
+        <w:t>&lt;</w:t>
+      </w:r>
+      <w:r>
+        <w:rPr>
+          <w:b/>
+          <w:bCs/>
+          <w:color w:val="000080"/>
+          <w:sz w:val="18"/>
+          <w:szCs w:val="18"/>
+          <w:shd w:val="clear" w:color="auto" w:fill="EFEFEF"/>
+        </w:rPr>
+        <w:t>dependency</w:t>
+      </w:r>
+      <w:r>
+        <w:rPr>
+          <w:color w:val="000000"/>
+          <w:sz w:val="18"/>
+          <w:szCs w:val="18"/>
+          <w:shd w:val="clear" w:color="auto" w:fill="EFEFEF"/>
+        </w:rPr>
+        <w:t>&gt;</w:t>
+      </w:r>
+      <w:r>
+        <w:rPr>
+          <w:color w:val="000000"/>
+          <w:sz w:val="18"/>
+          <w:szCs w:val="18"/>
+        </w:rPr>
+        <w:br/>
+        <w:t xml:space="preserve">         </w:t>
+      </w:r>
+      <w:r>
+        <w:rPr>
+          <w:color w:val="000000"/>
+          <w:sz w:val="18"/>
+          <w:szCs w:val="18"/>
+          <w:shd w:val="clear" w:color="auto" w:fill="EFEFEF"/>
+        </w:rPr>
+        <w:t>&lt;</w:t>
+      </w:r>
+      <w:r>
+        <w:rPr>
+          <w:b/>
+          <w:bCs/>
+          <w:color w:val="000080"/>
+          <w:sz w:val="18"/>
+          <w:szCs w:val="18"/>
+          <w:shd w:val="clear" w:color="auto" w:fill="EFEFEF"/>
+        </w:rPr>
+        <w:t>groupId</w:t>
+      </w:r>
+      <w:r>
+        <w:rPr>
+          <w:color w:val="000000"/>
+          <w:sz w:val="18"/>
+          <w:szCs w:val="18"/>
+          <w:shd w:val="clear" w:color="auto" w:fill="EFEFEF"/>
+        </w:rPr>
+        <w:t>&gt;</w:t>
+      </w:r>
+      <w:r>
+        <w:rPr>
+          <w:color w:val="000000"/>
+          <w:sz w:val="18"/>
+          <w:szCs w:val="18"/>
+        </w:rPr>
+        <w:t>com.intuit.karate</w:t>
+      </w:r>
+      <w:r>
+        <w:rPr>
+          <w:color w:val="000000"/>
+          <w:sz w:val="18"/>
+          <w:szCs w:val="18"/>
+          <w:shd w:val="clear" w:color="auto" w:fill="EFEFEF"/>
+        </w:rPr>
+        <w:t>&lt;/</w:t>
+      </w:r>
+      <w:r>
+        <w:rPr>
+          <w:b/>
+          <w:bCs/>
+          <w:color w:val="000080"/>
+          <w:sz w:val="18"/>
+          <w:szCs w:val="18"/>
+          <w:shd w:val="clear" w:color="auto" w:fill="EFEFEF"/>
+        </w:rPr>
+        <w:t>groupId</w:t>
+      </w:r>
+      <w:r>
+        <w:rPr>
+          <w:color w:val="000000"/>
+          <w:sz w:val="18"/>
+          <w:szCs w:val="18"/>
+          <w:shd w:val="clear" w:color="auto" w:fill="EFEFEF"/>
+        </w:rPr>
+        <w:t>&gt;</w:t>
+      </w:r>
+      <w:r>
+        <w:rPr>
+          <w:color w:val="000000"/>
+          <w:sz w:val="18"/>
+          <w:szCs w:val="18"/>
+        </w:rPr>
+        <w:br/>
+        <w:t xml:space="preserve">         </w:t>
+      </w:r>
+      <w:r>
+        <w:rPr>
+          <w:color w:val="000000"/>
+          <w:sz w:val="18"/>
+          <w:szCs w:val="18"/>
+          <w:shd w:val="clear" w:color="auto" w:fill="EFEFEF"/>
+        </w:rPr>
+        <w:t>&lt;</w:t>
+      </w:r>
+      <w:r>
+        <w:rPr>
+          <w:b/>
+          <w:bCs/>
+          <w:color w:val="000080"/>
+          <w:sz w:val="18"/>
+          <w:szCs w:val="18"/>
+          <w:shd w:val="clear" w:color="auto" w:fill="EFEFEF"/>
+        </w:rPr>
+        <w:t>artifactId</w:t>
+      </w:r>
+      <w:r>
+        <w:rPr>
+          <w:color w:val="000000"/>
+          <w:sz w:val="18"/>
+          <w:szCs w:val="18"/>
+          <w:shd w:val="clear" w:color="auto" w:fill="EFEFEF"/>
+        </w:rPr>
+        <w:t>&gt;</w:t>
+      </w:r>
+      <w:r>
+        <w:rPr>
+          <w:color w:val="000000"/>
+          <w:sz w:val="18"/>
+          <w:szCs w:val="18"/>
+        </w:rPr>
+        <w:t>karate-core</w:t>
+      </w:r>
+      <w:r>
+        <w:rPr>
+          <w:color w:val="000000"/>
+          <w:sz w:val="18"/>
+          <w:szCs w:val="18"/>
+          <w:shd w:val="clear" w:color="auto" w:fill="EFEFEF"/>
+        </w:rPr>
+        <w:t>&lt;/</w:t>
+      </w:r>
+      <w:r>
+        <w:rPr>
+          <w:b/>
+          <w:bCs/>
+          <w:color w:val="000080"/>
+          <w:sz w:val="18"/>
+          <w:szCs w:val="18"/>
+          <w:shd w:val="clear" w:color="auto" w:fill="EFEFEF"/>
+        </w:rPr>
+        <w:t>artifactId</w:t>
+      </w:r>
+      <w:r>
+        <w:rPr>
+          <w:color w:val="000000"/>
+          <w:sz w:val="18"/>
+          <w:szCs w:val="18"/>
+          <w:shd w:val="clear" w:color="auto" w:fill="EFEFEF"/>
+        </w:rPr>
+        <w:t>&gt;</w:t>
+      </w:r>
+      <w:r>
+        <w:rPr>
+          <w:color w:val="000000"/>
+          <w:sz w:val="18"/>
+          <w:szCs w:val="18"/>
+        </w:rPr>
+        <w:br/>
+        <w:t xml:space="preserve">         </w:t>
+      </w:r>
+      <w:r>
+        <w:rPr>
+          <w:color w:val="000000"/>
+          <w:sz w:val="18"/>
+          <w:szCs w:val="18"/>
+          <w:shd w:val="clear" w:color="auto" w:fill="EFEFEF"/>
+        </w:rPr>
+        <w:t>&lt;</w:t>
+      </w:r>
+      <w:r>
+        <w:rPr>
+          <w:b/>
+          <w:bCs/>
+          <w:color w:val="000080"/>
+          <w:sz w:val="18"/>
+          <w:szCs w:val="18"/>
+          <w:shd w:val="clear" w:color="auto" w:fill="EFEFEF"/>
+        </w:rPr>
+        <w:t>version</w:t>
+      </w:r>
+      <w:r>
+        <w:rPr>
+          <w:color w:val="000000"/>
+          <w:sz w:val="18"/>
+          <w:szCs w:val="18"/>
+          <w:shd w:val="clear" w:color="auto" w:fill="EFEFEF"/>
+        </w:rPr>
+        <w:t>&gt;</w:t>
+      </w:r>
+      <w:r>
+        <w:rPr>
+          <w:color w:val="000000"/>
+          <w:sz w:val="18"/>
+          <w:szCs w:val="18"/>
+        </w:rPr>
+        <w:t>1.3.0</w:t>
+      </w:r>
+      <w:r>
+        <w:rPr>
+          <w:color w:val="000000"/>
+          <w:sz w:val="18"/>
+          <w:szCs w:val="18"/>
+          <w:shd w:val="clear" w:color="auto" w:fill="EFEFEF"/>
+        </w:rPr>
+        <w:t>&lt;/</w:t>
+      </w:r>
+      <w:r>
+        <w:rPr>
+          <w:b/>
+          <w:bCs/>
+          <w:color w:val="000080"/>
+          <w:sz w:val="18"/>
+          <w:szCs w:val="18"/>
+          <w:shd w:val="clear" w:color="auto" w:fill="EFEFEF"/>
+        </w:rPr>
+        <w:t>version</w:t>
+      </w:r>
+      <w:r>
+        <w:rPr>
+          <w:color w:val="000000"/>
+          <w:sz w:val="18"/>
+          <w:szCs w:val="18"/>
+          <w:shd w:val="clear" w:color="auto" w:fill="EFEFEF"/>
+        </w:rPr>
+        <w:t>&gt;</w:t>
+      </w:r>
+      <w:r>
+        <w:rPr>
+          <w:color w:val="000000"/>
+          <w:sz w:val="18"/>
+          <w:szCs w:val="18"/>
+        </w:rPr>
+        <w:br/>
+        <w:t xml:space="preserve">      </w:t>
+      </w:r>
+      <w:r>
+        <w:rPr>
+          <w:color w:val="000000"/>
+          <w:sz w:val="18"/>
+          <w:szCs w:val="18"/>
+          <w:shd w:val="clear" w:color="auto" w:fill="EFEFEF"/>
+        </w:rPr>
+        <w:t>&lt;/</w:t>
+      </w:r>
+      <w:r>
+        <w:rPr>
+          <w:b/>
+          <w:bCs/>
+          <w:color w:val="000080"/>
+          <w:sz w:val="18"/>
+          <w:szCs w:val="18"/>
+          <w:shd w:val="clear" w:color="auto" w:fill="EFEFEF"/>
+        </w:rPr>
+        <w:t>dependency</w:t>
+      </w:r>
+      <w:r>
+        <w:rPr>
+          <w:color w:val="000000"/>
+          <w:sz w:val="18"/>
+          <w:szCs w:val="18"/>
+          <w:shd w:val="clear" w:color="auto" w:fill="EFEFEF"/>
+        </w:rPr>
+        <w:t>&gt;</w:t>
+      </w:r>
+      <w:r>
+        <w:rPr>
+          <w:color w:val="000000"/>
+          <w:sz w:val="18"/>
+          <w:szCs w:val="18"/>
+        </w:rPr>
+        <w:br/>
+        <w:t xml:space="preserve">      </w:t>
+      </w:r>
+      <w:r>
+        <w:rPr>
+          <w:color w:val="000000"/>
+          <w:sz w:val="18"/>
+          <w:szCs w:val="18"/>
+          <w:shd w:val="clear" w:color="auto" w:fill="EFEFEF"/>
+        </w:rPr>
+        <w:t>&lt;</w:t>
+      </w:r>
+      <w:r>
+        <w:rPr>
+          <w:b/>
+          <w:bCs/>
+          <w:color w:val="000080"/>
+          <w:sz w:val="18"/>
+          <w:szCs w:val="18"/>
+          <w:shd w:val="clear" w:color="auto" w:fill="EFEFEF"/>
+        </w:rPr>
+        <w:t>dependency</w:t>
+      </w:r>
+      <w:r>
+        <w:rPr>
+          <w:color w:val="000000"/>
+          <w:sz w:val="18"/>
+          <w:szCs w:val="18"/>
+          <w:shd w:val="clear" w:color="auto" w:fill="EFEFEF"/>
+        </w:rPr>
+        <w:t>&gt;</w:t>
+      </w:r>
+      <w:r>
+        <w:rPr>
+          <w:color w:val="000000"/>
+          <w:sz w:val="18"/>
+          <w:szCs w:val="18"/>
+        </w:rPr>
+        <w:br/>
+        <w:t xml:space="preserve">         </w:t>
+      </w:r>
+      <w:r>
+        <w:rPr>
+          <w:color w:val="000000"/>
+          <w:sz w:val="18"/>
+          <w:szCs w:val="18"/>
+          <w:shd w:val="clear" w:color="auto" w:fill="EFEFEF"/>
+        </w:rPr>
+        <w:t>&lt;</w:t>
+      </w:r>
+      <w:r>
+        <w:rPr>
+          <w:b/>
+          <w:bCs/>
+          <w:color w:val="000080"/>
+          <w:sz w:val="18"/>
+          <w:szCs w:val="18"/>
+          <w:shd w:val="clear" w:color="auto" w:fill="EFEFEF"/>
+        </w:rPr>
+        <w:t>groupId</w:t>
+      </w:r>
+      <w:r>
+        <w:rPr>
+          <w:color w:val="000000"/>
+          <w:sz w:val="18"/>
+          <w:szCs w:val="18"/>
+          <w:shd w:val="clear" w:color="auto" w:fill="EFEFEF"/>
+        </w:rPr>
+        <w:t>&gt;</w:t>
+      </w:r>
+      <w:r>
+        <w:rPr>
+          <w:color w:val="000000"/>
+          <w:sz w:val="18"/>
+          <w:szCs w:val="18"/>
+        </w:rPr>
+        <w:t>com.intuit.karate</w:t>
+      </w:r>
+      <w:r>
+        <w:rPr>
+          <w:color w:val="000000"/>
+          <w:sz w:val="18"/>
+          <w:szCs w:val="18"/>
+          <w:shd w:val="clear" w:color="auto" w:fill="EFEFEF"/>
+        </w:rPr>
+        <w:t>&lt;/</w:t>
+      </w:r>
+      <w:r>
+        <w:rPr>
+          <w:b/>
+          <w:bCs/>
+          <w:color w:val="000080"/>
+          <w:sz w:val="18"/>
+          <w:szCs w:val="18"/>
+          <w:shd w:val="clear" w:color="auto" w:fill="EFEFEF"/>
+        </w:rPr>
+        <w:t>groupId</w:t>
+      </w:r>
+      <w:r>
+        <w:rPr>
+          <w:color w:val="000000"/>
+          <w:sz w:val="18"/>
+          <w:szCs w:val="18"/>
+          <w:shd w:val="clear" w:color="auto" w:fill="EFEFEF"/>
+        </w:rPr>
+        <w:t>&gt;</w:t>
+      </w:r>
+      <w:r>
+        <w:rPr>
+          <w:color w:val="000000"/>
+          <w:sz w:val="18"/>
+          <w:szCs w:val="18"/>
+        </w:rPr>
+        <w:br/>
+        <w:t xml:space="preserve">         </w:t>
+      </w:r>
+      <w:r>
+        <w:rPr>
+          <w:color w:val="000000"/>
+          <w:sz w:val="18"/>
+          <w:szCs w:val="18"/>
+          <w:shd w:val="clear" w:color="auto" w:fill="EFEFEF"/>
+        </w:rPr>
+        <w:t>&lt;</w:t>
+      </w:r>
+      <w:r>
+        <w:rPr>
+          <w:b/>
+          <w:bCs/>
+          <w:color w:val="000080"/>
+          <w:sz w:val="18"/>
+          <w:szCs w:val="18"/>
+          <w:shd w:val="clear" w:color="auto" w:fill="EFEFEF"/>
+        </w:rPr>
+        <w:t>artifactId</w:t>
+      </w:r>
+      <w:r>
+        <w:rPr>
+          <w:color w:val="000000"/>
+          <w:sz w:val="18"/>
+          <w:szCs w:val="18"/>
+          <w:shd w:val="clear" w:color="auto" w:fill="EFEFEF"/>
+        </w:rPr>
+        <w:t>&gt;</w:t>
+      </w:r>
+      <w:r>
+        <w:rPr>
+          <w:color w:val="000000"/>
+          <w:sz w:val="18"/>
+          <w:szCs w:val="18"/>
+        </w:rPr>
+        <w:t>karate-apache</w:t>
+      </w:r>
+      <w:r>
+        <w:rPr>
+          <w:color w:val="000000"/>
+          <w:sz w:val="18"/>
+          <w:szCs w:val="18"/>
+          <w:shd w:val="clear" w:color="auto" w:fill="EFEFEF"/>
+        </w:rPr>
+        <w:t>&lt;/</w:t>
+      </w:r>
+      <w:r>
+        <w:rPr>
+          <w:b/>
+          <w:bCs/>
+          <w:color w:val="000080"/>
+          <w:sz w:val="18"/>
+          <w:szCs w:val="18"/>
+          <w:shd w:val="clear" w:color="auto" w:fill="EFEFEF"/>
+        </w:rPr>
+        <w:t>artifactId</w:t>
+      </w:r>
+      <w:r>
+        <w:rPr>
+          <w:color w:val="000000"/>
+          <w:sz w:val="18"/>
+          <w:szCs w:val="18"/>
+          <w:shd w:val="clear" w:color="auto" w:fill="EFEFEF"/>
+        </w:rPr>
+        <w:t>&gt;</w:t>
+      </w:r>
+      <w:r>
+        <w:rPr>
+          <w:color w:val="000000"/>
+          <w:sz w:val="18"/>
+          <w:szCs w:val="18"/>
+        </w:rPr>
+        <w:br/>
+        <w:t xml:space="preserve">         </w:t>
+      </w:r>
+      <w:r>
+        <w:rPr>
+          <w:color w:val="000000"/>
+          <w:sz w:val="18"/>
+          <w:szCs w:val="18"/>
+          <w:shd w:val="clear" w:color="auto" w:fill="EFEFEF"/>
+        </w:rPr>
+        <w:t>&lt;</w:t>
+      </w:r>
+      <w:r>
+        <w:rPr>
+          <w:b/>
+          <w:bCs/>
+          <w:color w:val="000080"/>
+          <w:sz w:val="18"/>
+          <w:szCs w:val="18"/>
+          <w:shd w:val="clear" w:color="auto" w:fill="EFEFEF"/>
+        </w:rPr>
+        <w:t>version</w:t>
+      </w:r>
+      <w:r>
+        <w:rPr>
+          <w:color w:val="000000"/>
+          <w:sz w:val="18"/>
+          <w:szCs w:val="18"/>
+          <w:shd w:val="clear" w:color="auto" w:fill="EFEFEF"/>
+        </w:rPr>
+        <w:t>&gt;</w:t>
+      </w:r>
+      <w:r>
+        <w:rPr>
+          <w:color w:val="000000"/>
+          <w:sz w:val="18"/>
+          <w:szCs w:val="18"/>
+        </w:rPr>
+        <w:t>0.9.6</w:t>
+      </w:r>
+      <w:r>
+        <w:rPr>
+          <w:color w:val="000000"/>
+          <w:sz w:val="18"/>
+          <w:szCs w:val="18"/>
+          <w:shd w:val="clear" w:color="auto" w:fill="EFEFEF"/>
+        </w:rPr>
+        <w:t>&lt;/</w:t>
+      </w:r>
+      <w:r>
+        <w:rPr>
+          <w:b/>
+          <w:bCs/>
+          <w:color w:val="000080"/>
+          <w:sz w:val="18"/>
+          <w:szCs w:val="18"/>
+          <w:shd w:val="clear" w:color="auto" w:fill="EFEFEF"/>
+        </w:rPr>
+        <w:t>version</w:t>
+      </w:r>
+      <w:r>
+        <w:rPr>
+          <w:color w:val="000000"/>
+          <w:sz w:val="18"/>
+          <w:szCs w:val="18"/>
+          <w:shd w:val="clear" w:color="auto" w:fill="EFEFEF"/>
+        </w:rPr>
+        <w:t>&gt;</w:t>
+      </w:r>
+      <w:r>
+        <w:rPr>
+          <w:color w:val="000000"/>
+          <w:sz w:val="18"/>
+          <w:szCs w:val="18"/>
+        </w:rPr>
+        <w:br/>
+      </w:r>
+      <w:r>
+        <w:rPr>
+          <w:color w:val="000000"/>
+          <w:sz w:val="18"/>
+          <w:szCs w:val="18"/>
+        </w:rPr>
+        <w:lastRenderedPageBreak/>
+        <w:t xml:space="preserve">         </w:t>
+      </w:r>
+      <w:r>
+        <w:rPr>
+          <w:color w:val="000000"/>
+          <w:sz w:val="18"/>
+          <w:szCs w:val="18"/>
+          <w:shd w:val="clear" w:color="auto" w:fill="EFEFEF"/>
+        </w:rPr>
+        <w:t>&lt;</w:t>
+      </w:r>
+      <w:r>
+        <w:rPr>
+          <w:b/>
+          <w:bCs/>
+          <w:color w:val="000080"/>
+          <w:sz w:val="18"/>
+          <w:szCs w:val="18"/>
+          <w:shd w:val="clear" w:color="auto" w:fill="EFEFEF"/>
+        </w:rPr>
+        <w:t>scope</w:t>
+      </w:r>
+      <w:r>
+        <w:rPr>
+          <w:color w:val="000000"/>
+          <w:sz w:val="18"/>
+          <w:szCs w:val="18"/>
+          <w:shd w:val="clear" w:color="auto" w:fill="EFEFEF"/>
+        </w:rPr>
+        <w:t>&gt;</w:t>
+      </w:r>
+      <w:r>
+        <w:rPr>
+          <w:color w:val="000000"/>
+          <w:sz w:val="18"/>
+          <w:szCs w:val="18"/>
+        </w:rPr>
+        <w:t>test</w:t>
+      </w:r>
+      <w:r>
+        <w:rPr>
+          <w:color w:val="000000"/>
+          <w:sz w:val="18"/>
+          <w:szCs w:val="18"/>
+          <w:shd w:val="clear" w:color="auto" w:fill="EFEFEF"/>
+        </w:rPr>
+        <w:t>&lt;/</w:t>
+      </w:r>
+      <w:r>
+        <w:rPr>
+          <w:b/>
+          <w:bCs/>
+          <w:color w:val="000080"/>
+          <w:sz w:val="18"/>
+          <w:szCs w:val="18"/>
+          <w:shd w:val="clear" w:color="auto" w:fill="EFEFEF"/>
+        </w:rPr>
+        <w:t>scope</w:t>
+      </w:r>
+      <w:r>
+        <w:rPr>
+          <w:color w:val="000000"/>
+          <w:sz w:val="18"/>
+          <w:szCs w:val="18"/>
+          <w:shd w:val="clear" w:color="auto" w:fill="EFEFEF"/>
+        </w:rPr>
+        <w:t>&gt;</w:t>
+      </w:r>
+      <w:r>
+        <w:rPr>
+          <w:color w:val="000000"/>
+          <w:sz w:val="18"/>
+          <w:szCs w:val="18"/>
+        </w:rPr>
+        <w:br/>
+        <w:t xml:space="preserve">      </w:t>
+      </w:r>
+      <w:r>
+        <w:rPr>
+          <w:color w:val="000000"/>
+          <w:sz w:val="18"/>
+          <w:szCs w:val="18"/>
+          <w:shd w:val="clear" w:color="auto" w:fill="EFEFEF"/>
+        </w:rPr>
+        <w:t>&lt;/</w:t>
+      </w:r>
+      <w:r>
+        <w:rPr>
+          <w:b/>
+          <w:bCs/>
+          <w:color w:val="000080"/>
+          <w:sz w:val="18"/>
+          <w:szCs w:val="18"/>
+          <w:shd w:val="clear" w:color="auto" w:fill="EFEFEF"/>
+        </w:rPr>
+        <w:t>dependency</w:t>
+      </w:r>
+      <w:r>
+        <w:rPr>
+          <w:color w:val="000000"/>
+          <w:sz w:val="18"/>
+          <w:szCs w:val="18"/>
+          <w:shd w:val="clear" w:color="auto" w:fill="EFEFEF"/>
+        </w:rPr>
+        <w:t>&gt;</w:t>
+      </w:r>
+      <w:r>
+        <w:rPr>
+          <w:color w:val="000000"/>
+          <w:sz w:val="18"/>
+          <w:szCs w:val="18"/>
+        </w:rPr>
+        <w:br/>
+        <w:t xml:space="preserve">      </w:t>
+      </w:r>
+      <w:r>
+        <w:rPr>
+          <w:color w:val="000000"/>
+          <w:sz w:val="18"/>
+          <w:szCs w:val="18"/>
+          <w:shd w:val="clear" w:color="auto" w:fill="EFEFEF"/>
+        </w:rPr>
+        <w:t>&lt;</w:t>
+      </w:r>
+      <w:r>
+        <w:rPr>
+          <w:b/>
+          <w:bCs/>
+          <w:color w:val="000080"/>
+          <w:sz w:val="18"/>
+          <w:szCs w:val="18"/>
+          <w:shd w:val="clear" w:color="auto" w:fill="EFEFEF"/>
+        </w:rPr>
+        <w:t>dependency</w:t>
+      </w:r>
+      <w:r>
+        <w:rPr>
+          <w:color w:val="000000"/>
+          <w:sz w:val="18"/>
+          <w:szCs w:val="18"/>
+          <w:shd w:val="clear" w:color="auto" w:fill="EFEFEF"/>
+        </w:rPr>
+        <w:t>&gt;</w:t>
+      </w:r>
+      <w:r>
+        <w:rPr>
+          <w:color w:val="000000"/>
+          <w:sz w:val="18"/>
+          <w:szCs w:val="18"/>
+        </w:rPr>
+        <w:br/>
+        <w:t xml:space="preserve">         </w:t>
+      </w:r>
+      <w:r>
+        <w:rPr>
+          <w:color w:val="000000"/>
+          <w:sz w:val="18"/>
+          <w:szCs w:val="18"/>
+          <w:shd w:val="clear" w:color="auto" w:fill="EFEFEF"/>
+        </w:rPr>
+        <w:t>&lt;</w:t>
+      </w:r>
+      <w:r>
+        <w:rPr>
+          <w:b/>
+          <w:bCs/>
+          <w:color w:val="000080"/>
+          <w:sz w:val="18"/>
+          <w:szCs w:val="18"/>
+          <w:shd w:val="clear" w:color="auto" w:fill="EFEFEF"/>
+        </w:rPr>
+        <w:t>groupId</w:t>
+      </w:r>
+      <w:r>
+        <w:rPr>
+          <w:color w:val="000000"/>
+          <w:sz w:val="18"/>
+          <w:szCs w:val="18"/>
+          <w:shd w:val="clear" w:color="auto" w:fill="EFEFEF"/>
+        </w:rPr>
+        <w:t>&gt;</w:t>
+      </w:r>
+      <w:r>
+        <w:rPr>
+          <w:color w:val="000000"/>
+          <w:sz w:val="18"/>
+          <w:szCs w:val="18"/>
+        </w:rPr>
+        <w:t>com.intuit.karate</w:t>
+      </w:r>
+      <w:r>
+        <w:rPr>
+          <w:color w:val="000000"/>
+          <w:sz w:val="18"/>
+          <w:szCs w:val="18"/>
+          <w:shd w:val="clear" w:color="auto" w:fill="EFEFEF"/>
+        </w:rPr>
+        <w:t>&lt;/</w:t>
+      </w:r>
+      <w:r>
+        <w:rPr>
+          <w:b/>
+          <w:bCs/>
+          <w:color w:val="000080"/>
+          <w:sz w:val="18"/>
+          <w:szCs w:val="18"/>
+          <w:shd w:val="clear" w:color="auto" w:fill="EFEFEF"/>
+        </w:rPr>
+        <w:t>groupId</w:t>
+      </w:r>
+      <w:r>
+        <w:rPr>
+          <w:color w:val="000000"/>
+          <w:sz w:val="18"/>
+          <w:szCs w:val="18"/>
+          <w:shd w:val="clear" w:color="auto" w:fill="EFEFEF"/>
+        </w:rPr>
+        <w:t>&gt;</w:t>
+      </w:r>
+      <w:r>
+        <w:rPr>
+          <w:color w:val="000000"/>
+          <w:sz w:val="18"/>
+          <w:szCs w:val="18"/>
+        </w:rPr>
+        <w:br/>
+        <w:t xml:space="preserve">         </w:t>
+      </w:r>
+      <w:r>
+        <w:rPr>
+          <w:color w:val="000000"/>
+          <w:sz w:val="18"/>
+          <w:szCs w:val="18"/>
+          <w:shd w:val="clear" w:color="auto" w:fill="EFEFEF"/>
+        </w:rPr>
+        <w:t>&lt;</w:t>
+      </w:r>
+      <w:r>
+        <w:rPr>
+          <w:b/>
+          <w:bCs/>
+          <w:color w:val="000080"/>
+          <w:sz w:val="18"/>
+          <w:szCs w:val="18"/>
+          <w:shd w:val="clear" w:color="auto" w:fill="EFEFEF"/>
+        </w:rPr>
+        <w:t>artifactId</w:t>
+      </w:r>
+      <w:r>
+        <w:rPr>
+          <w:color w:val="000000"/>
+          <w:sz w:val="18"/>
+          <w:szCs w:val="18"/>
+          <w:shd w:val="clear" w:color="auto" w:fill="EFEFEF"/>
+        </w:rPr>
+        <w:t>&gt;</w:t>
+      </w:r>
+      <w:r>
+        <w:rPr>
+          <w:color w:val="000000"/>
+          <w:sz w:val="18"/>
+          <w:szCs w:val="18"/>
+        </w:rPr>
+        <w:t>karate-junit4</w:t>
+      </w:r>
+      <w:r>
+        <w:rPr>
+          <w:color w:val="000000"/>
+          <w:sz w:val="18"/>
+          <w:szCs w:val="18"/>
+          <w:shd w:val="clear" w:color="auto" w:fill="EFEFEF"/>
+        </w:rPr>
+        <w:t>&lt;/</w:t>
+      </w:r>
+      <w:r>
+        <w:rPr>
+          <w:b/>
+          <w:bCs/>
+          <w:color w:val="000080"/>
+          <w:sz w:val="18"/>
+          <w:szCs w:val="18"/>
+          <w:shd w:val="clear" w:color="auto" w:fill="EFEFEF"/>
+        </w:rPr>
+        <w:t>artifactId</w:t>
+      </w:r>
+      <w:r>
+        <w:rPr>
+          <w:color w:val="000000"/>
+          <w:sz w:val="18"/>
+          <w:szCs w:val="18"/>
+          <w:shd w:val="clear" w:color="auto" w:fill="EFEFEF"/>
+        </w:rPr>
+        <w:t>&gt;</w:t>
+      </w:r>
+      <w:r>
+        <w:rPr>
+          <w:color w:val="000000"/>
+          <w:sz w:val="18"/>
+          <w:szCs w:val="18"/>
+        </w:rPr>
+        <w:br/>
+        <w:t xml:space="preserve">         </w:t>
+      </w:r>
+      <w:r>
+        <w:rPr>
+          <w:color w:val="000000"/>
+          <w:sz w:val="18"/>
+          <w:szCs w:val="18"/>
+          <w:shd w:val="clear" w:color="auto" w:fill="EFEFEF"/>
+        </w:rPr>
+        <w:t>&lt;</w:t>
+      </w:r>
+      <w:r>
+        <w:rPr>
+          <w:b/>
+          <w:bCs/>
+          <w:color w:val="000080"/>
+          <w:sz w:val="18"/>
+          <w:szCs w:val="18"/>
+          <w:shd w:val="clear" w:color="auto" w:fill="EFEFEF"/>
+        </w:rPr>
+        <w:t>version</w:t>
+      </w:r>
+      <w:r>
+        <w:rPr>
+          <w:color w:val="000000"/>
+          <w:sz w:val="18"/>
+          <w:szCs w:val="18"/>
+          <w:shd w:val="clear" w:color="auto" w:fill="EFEFEF"/>
+        </w:rPr>
+        <w:t>&gt;</w:t>
+      </w:r>
+      <w:r>
+        <w:rPr>
+          <w:color w:val="000000"/>
+          <w:sz w:val="18"/>
+          <w:szCs w:val="18"/>
+        </w:rPr>
+        <w:t>1.3.0</w:t>
+      </w:r>
+      <w:r>
+        <w:rPr>
+          <w:color w:val="000000"/>
+          <w:sz w:val="18"/>
+          <w:szCs w:val="18"/>
+          <w:shd w:val="clear" w:color="auto" w:fill="EFEFEF"/>
+        </w:rPr>
+        <w:t>&lt;/</w:t>
+      </w:r>
+      <w:r>
+        <w:rPr>
+          <w:b/>
+          <w:bCs/>
+          <w:color w:val="000080"/>
+          <w:sz w:val="18"/>
+          <w:szCs w:val="18"/>
+          <w:shd w:val="clear" w:color="auto" w:fill="EFEFEF"/>
+        </w:rPr>
+        <w:t>version</w:t>
+      </w:r>
+      <w:r>
+        <w:rPr>
+          <w:color w:val="000000"/>
+          <w:sz w:val="18"/>
+          <w:szCs w:val="18"/>
+          <w:shd w:val="clear" w:color="auto" w:fill="EFEFEF"/>
+        </w:rPr>
+        <w:t>&gt;</w:t>
+      </w:r>
+      <w:r>
+        <w:rPr>
+          <w:color w:val="000000"/>
+          <w:sz w:val="18"/>
+          <w:szCs w:val="18"/>
+        </w:rPr>
+        <w:br/>
+        <w:t xml:space="preserve">         </w:t>
+      </w:r>
+      <w:r>
+        <w:rPr>
+          <w:color w:val="000000"/>
+          <w:sz w:val="18"/>
+          <w:szCs w:val="18"/>
+          <w:shd w:val="clear" w:color="auto" w:fill="EFEFEF"/>
+        </w:rPr>
+        <w:t>&lt;</w:t>
+      </w:r>
+      <w:r>
+        <w:rPr>
+          <w:b/>
+          <w:bCs/>
+          <w:color w:val="000080"/>
+          <w:sz w:val="18"/>
+          <w:szCs w:val="18"/>
+          <w:shd w:val="clear" w:color="auto" w:fill="EFEFEF"/>
+        </w:rPr>
+        <w:t>scope</w:t>
+      </w:r>
+      <w:r>
+        <w:rPr>
+          <w:color w:val="000000"/>
+          <w:sz w:val="18"/>
+          <w:szCs w:val="18"/>
+          <w:shd w:val="clear" w:color="auto" w:fill="EFEFEF"/>
+        </w:rPr>
+        <w:t>&gt;</w:t>
+      </w:r>
+      <w:r>
+        <w:rPr>
+          <w:color w:val="000000"/>
+          <w:sz w:val="18"/>
+          <w:szCs w:val="18"/>
+        </w:rPr>
+        <w:t>test</w:t>
+      </w:r>
+      <w:r>
+        <w:rPr>
+          <w:color w:val="000000"/>
+          <w:sz w:val="18"/>
+          <w:szCs w:val="18"/>
+          <w:shd w:val="clear" w:color="auto" w:fill="EFEFEF"/>
+        </w:rPr>
+        <w:t>&lt;/</w:t>
+      </w:r>
+      <w:r>
+        <w:rPr>
+          <w:b/>
+          <w:bCs/>
+          <w:color w:val="000080"/>
+          <w:sz w:val="18"/>
+          <w:szCs w:val="18"/>
+          <w:shd w:val="clear" w:color="auto" w:fill="EFEFEF"/>
+        </w:rPr>
+        <w:t>scope</w:t>
+      </w:r>
+      <w:r>
+        <w:rPr>
+          <w:color w:val="000000"/>
+          <w:sz w:val="18"/>
+          <w:szCs w:val="18"/>
+          <w:shd w:val="clear" w:color="auto" w:fill="EFEFEF"/>
+        </w:rPr>
+        <w:t>&gt;</w:t>
+      </w:r>
+      <w:r>
+        <w:rPr>
+          <w:color w:val="000000"/>
+          <w:sz w:val="18"/>
+          <w:szCs w:val="18"/>
+        </w:rPr>
+        <w:br/>
+        <w:t xml:space="preserve">      </w:t>
+      </w:r>
+      <w:r>
+        <w:rPr>
+          <w:color w:val="000000"/>
+          <w:sz w:val="18"/>
+          <w:szCs w:val="18"/>
+          <w:shd w:val="clear" w:color="auto" w:fill="EFEFEF"/>
+        </w:rPr>
+        <w:t>&lt;/</w:t>
+      </w:r>
+      <w:r>
+        <w:rPr>
+          <w:b/>
+          <w:bCs/>
+          <w:color w:val="000080"/>
+          <w:sz w:val="18"/>
+          <w:szCs w:val="18"/>
+          <w:shd w:val="clear" w:color="auto" w:fill="EFEFEF"/>
+        </w:rPr>
+        <w:t>dependency</w:t>
+      </w:r>
+      <w:r>
+        <w:rPr>
+          <w:color w:val="000000"/>
+          <w:sz w:val="18"/>
+          <w:szCs w:val="18"/>
+          <w:shd w:val="clear" w:color="auto" w:fill="EFEFEF"/>
+        </w:rPr>
+        <w:t>&gt;</w:t>
+      </w:r>
+      <w:r>
+        <w:rPr>
+          <w:color w:val="000000"/>
+          <w:sz w:val="18"/>
+          <w:szCs w:val="18"/>
+        </w:rPr>
+        <w:br/>
+        <w:t xml:space="preserve">      </w:t>
+      </w:r>
+      <w:r>
+        <w:rPr>
+          <w:color w:val="000000"/>
+          <w:sz w:val="18"/>
+          <w:szCs w:val="18"/>
+          <w:shd w:val="clear" w:color="auto" w:fill="EFEFEF"/>
+        </w:rPr>
+        <w:t>&lt;</w:t>
+      </w:r>
+      <w:r>
+        <w:rPr>
+          <w:b/>
+          <w:bCs/>
+          <w:color w:val="000080"/>
+          <w:sz w:val="18"/>
+          <w:szCs w:val="18"/>
+          <w:shd w:val="clear" w:color="auto" w:fill="EFEFEF"/>
+        </w:rPr>
+        <w:t>dependency</w:t>
+      </w:r>
+      <w:r>
+        <w:rPr>
+          <w:color w:val="000000"/>
+          <w:sz w:val="18"/>
+          <w:szCs w:val="18"/>
+          <w:shd w:val="clear" w:color="auto" w:fill="EFEFEF"/>
+        </w:rPr>
+        <w:t>&gt;</w:t>
+      </w:r>
+      <w:r>
+        <w:rPr>
+          <w:color w:val="000000"/>
+          <w:sz w:val="18"/>
+          <w:szCs w:val="18"/>
+        </w:rPr>
+        <w:br/>
+        <w:t xml:space="preserve">         </w:t>
+      </w:r>
+      <w:r>
+        <w:rPr>
+          <w:color w:val="000000"/>
+          <w:sz w:val="18"/>
+          <w:szCs w:val="18"/>
+          <w:shd w:val="clear" w:color="auto" w:fill="EFEFEF"/>
+        </w:rPr>
+        <w:t>&lt;</w:t>
+      </w:r>
+      <w:r>
+        <w:rPr>
+          <w:b/>
+          <w:bCs/>
+          <w:color w:val="000080"/>
+          <w:sz w:val="18"/>
+          <w:szCs w:val="18"/>
+          <w:shd w:val="clear" w:color="auto" w:fill="EFEFEF"/>
+        </w:rPr>
+        <w:t>groupId</w:t>
+      </w:r>
+      <w:r>
+        <w:rPr>
+          <w:color w:val="000000"/>
+          <w:sz w:val="18"/>
+          <w:szCs w:val="18"/>
+          <w:shd w:val="clear" w:color="auto" w:fill="EFEFEF"/>
+        </w:rPr>
+        <w:t>&gt;</w:t>
+      </w:r>
+      <w:r>
+        <w:rPr>
+          <w:color w:val="000000"/>
+          <w:sz w:val="18"/>
+          <w:szCs w:val="18"/>
+        </w:rPr>
+        <w:t>org.springframework.boot</w:t>
+      </w:r>
+      <w:r>
+        <w:rPr>
+          <w:color w:val="000000"/>
+          <w:sz w:val="18"/>
+          <w:szCs w:val="18"/>
+          <w:shd w:val="clear" w:color="auto" w:fill="EFEFEF"/>
+        </w:rPr>
+        <w:t>&lt;/</w:t>
+      </w:r>
+      <w:r>
+        <w:rPr>
+          <w:b/>
+          <w:bCs/>
+          <w:color w:val="000080"/>
+          <w:sz w:val="18"/>
+          <w:szCs w:val="18"/>
+          <w:shd w:val="clear" w:color="auto" w:fill="EFEFEF"/>
+        </w:rPr>
+        <w:t>groupId</w:t>
+      </w:r>
+      <w:r>
+        <w:rPr>
+          <w:color w:val="000000"/>
+          <w:sz w:val="18"/>
+          <w:szCs w:val="18"/>
+          <w:shd w:val="clear" w:color="auto" w:fill="EFEFEF"/>
+        </w:rPr>
+        <w:t>&gt;</w:t>
+      </w:r>
+      <w:r>
+        <w:rPr>
+          <w:color w:val="000000"/>
+          <w:sz w:val="18"/>
+          <w:szCs w:val="18"/>
+        </w:rPr>
+        <w:br/>
+        <w:t xml:space="preserve">         </w:t>
+      </w:r>
+      <w:r>
+        <w:rPr>
+          <w:color w:val="000000"/>
+          <w:sz w:val="18"/>
+          <w:szCs w:val="18"/>
+          <w:shd w:val="clear" w:color="auto" w:fill="EFEFEF"/>
+        </w:rPr>
+        <w:t>&lt;</w:t>
+      </w:r>
+      <w:r>
+        <w:rPr>
+          <w:b/>
+          <w:bCs/>
+          <w:color w:val="000080"/>
+          <w:sz w:val="18"/>
+          <w:szCs w:val="18"/>
+          <w:shd w:val="clear" w:color="auto" w:fill="EFEFEF"/>
+        </w:rPr>
+        <w:t>artifactId</w:t>
+      </w:r>
+      <w:r>
+        <w:rPr>
+          <w:color w:val="000000"/>
+          <w:sz w:val="18"/>
+          <w:szCs w:val="18"/>
+          <w:shd w:val="clear" w:color="auto" w:fill="EFEFEF"/>
+        </w:rPr>
+        <w:t>&gt;</w:t>
+      </w:r>
+      <w:r>
+        <w:rPr>
+          <w:color w:val="000000"/>
+          <w:sz w:val="18"/>
+          <w:szCs w:val="18"/>
+        </w:rPr>
+        <w:t>spring-boot-starter</w:t>
+      </w:r>
+      <w:r>
+        <w:rPr>
+          <w:color w:val="000000"/>
+          <w:sz w:val="18"/>
+          <w:szCs w:val="18"/>
+          <w:shd w:val="clear" w:color="auto" w:fill="EFEFEF"/>
+        </w:rPr>
+        <w:t>&lt;/</w:t>
+      </w:r>
+      <w:r>
+        <w:rPr>
+          <w:b/>
+          <w:bCs/>
+          <w:color w:val="000080"/>
+          <w:sz w:val="18"/>
+          <w:szCs w:val="18"/>
+          <w:shd w:val="clear" w:color="auto" w:fill="EFEFEF"/>
+        </w:rPr>
+        <w:t>artifactId</w:t>
+      </w:r>
+      <w:r>
+        <w:rPr>
+          <w:color w:val="000000"/>
+          <w:sz w:val="18"/>
+          <w:szCs w:val="18"/>
+          <w:shd w:val="clear" w:color="auto" w:fill="EFEFEF"/>
+        </w:rPr>
+        <w:t>&gt;</w:t>
+      </w:r>
+      <w:r>
+        <w:rPr>
+          <w:color w:val="000000"/>
+          <w:sz w:val="18"/>
+          <w:szCs w:val="18"/>
+        </w:rPr>
+        <w:br/>
+        <w:t xml:space="preserve">      </w:t>
+      </w:r>
+      <w:r>
+        <w:rPr>
+          <w:color w:val="000000"/>
+          <w:sz w:val="18"/>
+          <w:szCs w:val="18"/>
+          <w:shd w:val="clear" w:color="auto" w:fill="EFEFEF"/>
+        </w:rPr>
+        <w:t>&lt;/</w:t>
+      </w:r>
+      <w:r>
+        <w:rPr>
+          <w:b/>
+          <w:bCs/>
+          <w:color w:val="000080"/>
+          <w:sz w:val="18"/>
+          <w:szCs w:val="18"/>
+          <w:shd w:val="clear" w:color="auto" w:fill="EFEFEF"/>
+        </w:rPr>
+        <w:t>dependency</w:t>
+      </w:r>
+      <w:r>
+        <w:rPr>
+          <w:color w:val="000000"/>
+          <w:sz w:val="18"/>
+          <w:szCs w:val="18"/>
+          <w:shd w:val="clear" w:color="auto" w:fill="EFEFEF"/>
+        </w:rPr>
+        <w:t>&gt;</w:t>
+      </w:r>
+      <w:r>
+        <w:rPr>
+          <w:color w:val="000000"/>
+          <w:sz w:val="18"/>
+          <w:szCs w:val="18"/>
+        </w:rPr>
+        <w:br/>
+        <w:t xml:space="preserve">      </w:t>
+      </w:r>
+      <w:r>
+        <w:rPr>
+          <w:color w:val="000000"/>
+          <w:sz w:val="18"/>
+          <w:szCs w:val="18"/>
+          <w:shd w:val="clear" w:color="auto" w:fill="EFEFEF"/>
+        </w:rPr>
+        <w:t>&lt;</w:t>
+      </w:r>
+      <w:r>
+        <w:rPr>
+          <w:b/>
+          <w:bCs/>
+          <w:color w:val="000080"/>
+          <w:sz w:val="18"/>
+          <w:szCs w:val="18"/>
+          <w:shd w:val="clear" w:color="auto" w:fill="EFEFEF"/>
+        </w:rPr>
+        <w:t>dependency</w:t>
+      </w:r>
+      <w:r>
+        <w:rPr>
+          <w:color w:val="000000"/>
+          <w:sz w:val="18"/>
+          <w:szCs w:val="18"/>
+          <w:shd w:val="clear" w:color="auto" w:fill="EFEFEF"/>
+        </w:rPr>
+        <w:t>&gt;</w:t>
+      </w:r>
+      <w:r>
+        <w:rPr>
+          <w:color w:val="000000"/>
+          <w:sz w:val="18"/>
+          <w:szCs w:val="18"/>
+        </w:rPr>
+        <w:br/>
+        <w:t xml:space="preserve">         </w:t>
+      </w:r>
+      <w:r>
+        <w:rPr>
+          <w:color w:val="000000"/>
+          <w:sz w:val="18"/>
+          <w:szCs w:val="18"/>
+          <w:shd w:val="clear" w:color="auto" w:fill="EFEFEF"/>
+        </w:rPr>
+        <w:t>&lt;</w:t>
+      </w:r>
+      <w:r>
+        <w:rPr>
+          <w:b/>
+          <w:bCs/>
+          <w:color w:val="000080"/>
+          <w:sz w:val="18"/>
+          <w:szCs w:val="18"/>
+          <w:shd w:val="clear" w:color="auto" w:fill="EFEFEF"/>
+        </w:rPr>
+        <w:t>groupId</w:t>
+      </w:r>
+      <w:r>
+        <w:rPr>
+          <w:color w:val="000000"/>
+          <w:sz w:val="18"/>
+          <w:szCs w:val="18"/>
+          <w:shd w:val="clear" w:color="auto" w:fill="EFEFEF"/>
+        </w:rPr>
+        <w:t>&gt;</w:t>
+      </w:r>
+      <w:r>
+        <w:rPr>
+          <w:color w:val="000000"/>
+          <w:sz w:val="18"/>
+          <w:szCs w:val="18"/>
+        </w:rPr>
+        <w:t>org.springframework.boot</w:t>
+      </w:r>
+      <w:r>
+        <w:rPr>
+          <w:color w:val="000000"/>
+          <w:sz w:val="18"/>
+          <w:szCs w:val="18"/>
+          <w:shd w:val="clear" w:color="auto" w:fill="EFEFEF"/>
+        </w:rPr>
+        <w:t>&lt;/</w:t>
+      </w:r>
+      <w:r>
+        <w:rPr>
+          <w:b/>
+          <w:bCs/>
+          <w:color w:val="000080"/>
+          <w:sz w:val="18"/>
+          <w:szCs w:val="18"/>
+          <w:shd w:val="clear" w:color="auto" w:fill="EFEFEF"/>
+        </w:rPr>
+        <w:t>groupId</w:t>
+      </w:r>
+      <w:r>
+        <w:rPr>
+          <w:color w:val="000000"/>
+          <w:sz w:val="18"/>
+          <w:szCs w:val="18"/>
+          <w:shd w:val="clear" w:color="auto" w:fill="EFEFEF"/>
+        </w:rPr>
+        <w:t>&gt;</w:t>
+      </w:r>
+      <w:r>
+        <w:rPr>
+          <w:color w:val="000000"/>
+          <w:sz w:val="18"/>
+          <w:szCs w:val="18"/>
+        </w:rPr>
+        <w:br/>
+        <w:t xml:space="preserve">         </w:t>
+      </w:r>
+      <w:r>
+        <w:rPr>
+          <w:color w:val="000000"/>
+          <w:sz w:val="18"/>
+          <w:szCs w:val="18"/>
+          <w:shd w:val="clear" w:color="auto" w:fill="EFEFEF"/>
+        </w:rPr>
+        <w:t>&lt;</w:t>
+      </w:r>
+      <w:r>
+        <w:rPr>
+          <w:b/>
+          <w:bCs/>
+          <w:color w:val="000080"/>
+          <w:sz w:val="18"/>
+          <w:szCs w:val="18"/>
+          <w:shd w:val="clear" w:color="auto" w:fill="EFEFEF"/>
+        </w:rPr>
+        <w:t>artifactId</w:t>
+      </w:r>
+      <w:r>
+        <w:rPr>
+          <w:color w:val="000000"/>
+          <w:sz w:val="18"/>
+          <w:szCs w:val="18"/>
+          <w:shd w:val="clear" w:color="auto" w:fill="EFEFEF"/>
+        </w:rPr>
+        <w:t>&gt;</w:t>
+      </w:r>
+      <w:r>
+        <w:rPr>
+          <w:color w:val="000000"/>
+          <w:sz w:val="18"/>
+          <w:szCs w:val="18"/>
+        </w:rPr>
+        <w:t>spring-boot-starter-test</w:t>
+      </w:r>
+      <w:r>
+        <w:rPr>
+          <w:color w:val="000000"/>
+          <w:sz w:val="18"/>
+          <w:szCs w:val="18"/>
+          <w:shd w:val="clear" w:color="auto" w:fill="EFEFEF"/>
+        </w:rPr>
+        <w:t>&lt;/</w:t>
+      </w:r>
+      <w:r>
+        <w:rPr>
+          <w:b/>
+          <w:bCs/>
+          <w:color w:val="000080"/>
+          <w:sz w:val="18"/>
+          <w:szCs w:val="18"/>
+          <w:shd w:val="clear" w:color="auto" w:fill="EFEFEF"/>
+        </w:rPr>
+        <w:t>artifactId</w:t>
+      </w:r>
+      <w:r>
+        <w:rPr>
+          <w:color w:val="000000"/>
+          <w:sz w:val="18"/>
+          <w:szCs w:val="18"/>
+          <w:shd w:val="clear" w:color="auto" w:fill="EFEFEF"/>
+        </w:rPr>
+        <w:t>&gt;</w:t>
+      </w:r>
+      <w:r>
+        <w:rPr>
+          <w:color w:val="000000"/>
+          <w:sz w:val="18"/>
+          <w:szCs w:val="18"/>
+        </w:rPr>
+        <w:br/>
+        <w:t xml:space="preserve">         </w:t>
+      </w:r>
+      <w:r>
+        <w:rPr>
+          <w:color w:val="000000"/>
+          <w:sz w:val="18"/>
+          <w:szCs w:val="18"/>
+          <w:shd w:val="clear" w:color="auto" w:fill="EFEFEF"/>
+        </w:rPr>
+        <w:t>&lt;</w:t>
+      </w:r>
+      <w:r>
+        <w:rPr>
+          <w:b/>
+          <w:bCs/>
+          <w:color w:val="000080"/>
+          <w:sz w:val="18"/>
+          <w:szCs w:val="18"/>
+          <w:shd w:val="clear" w:color="auto" w:fill="EFEFEF"/>
+        </w:rPr>
+        <w:t>scope</w:t>
+      </w:r>
+      <w:r>
+        <w:rPr>
+          <w:color w:val="000000"/>
+          <w:sz w:val="18"/>
+          <w:szCs w:val="18"/>
+          <w:shd w:val="clear" w:color="auto" w:fill="EFEFEF"/>
+        </w:rPr>
+        <w:t>&gt;</w:t>
+      </w:r>
+      <w:r>
+        <w:rPr>
+          <w:color w:val="000000"/>
+          <w:sz w:val="18"/>
+          <w:szCs w:val="18"/>
+        </w:rPr>
+        <w:t>test</w:t>
+      </w:r>
+      <w:r>
+        <w:rPr>
+          <w:color w:val="000000"/>
+          <w:sz w:val="18"/>
+          <w:szCs w:val="18"/>
+          <w:shd w:val="clear" w:color="auto" w:fill="EFEFEF"/>
+        </w:rPr>
+        <w:t>&lt;/</w:t>
+      </w:r>
+      <w:r>
+        <w:rPr>
+          <w:b/>
+          <w:bCs/>
+          <w:color w:val="000080"/>
+          <w:sz w:val="18"/>
+          <w:szCs w:val="18"/>
+          <w:shd w:val="clear" w:color="auto" w:fill="EFEFEF"/>
+        </w:rPr>
+        <w:t>scope</w:t>
+      </w:r>
+      <w:r>
+        <w:rPr>
+          <w:color w:val="000000"/>
+          <w:sz w:val="18"/>
+          <w:szCs w:val="18"/>
+          <w:shd w:val="clear" w:color="auto" w:fill="EFEFEF"/>
+        </w:rPr>
+        <w:t>&gt;</w:t>
+      </w:r>
+      <w:r>
+        <w:rPr>
+          <w:color w:val="000000"/>
+          <w:sz w:val="18"/>
+          <w:szCs w:val="18"/>
+        </w:rPr>
+        <w:br/>
+        <w:t xml:space="preserve">      </w:t>
+      </w:r>
+      <w:r>
+        <w:rPr>
+          <w:color w:val="000000"/>
+          <w:sz w:val="18"/>
+          <w:szCs w:val="18"/>
+          <w:shd w:val="clear" w:color="auto" w:fill="EFEFEF"/>
+        </w:rPr>
+        <w:t>&lt;/</w:t>
+      </w:r>
+      <w:r>
+        <w:rPr>
+          <w:b/>
+          <w:bCs/>
+          <w:color w:val="000080"/>
+          <w:sz w:val="18"/>
+          <w:szCs w:val="18"/>
+          <w:shd w:val="clear" w:color="auto" w:fill="EFEFEF"/>
+        </w:rPr>
+        <w:t>dependency</w:t>
+      </w:r>
+      <w:r>
+        <w:rPr>
+          <w:color w:val="000000"/>
+          <w:sz w:val="18"/>
+          <w:szCs w:val="18"/>
+          <w:shd w:val="clear" w:color="auto" w:fill="EFEFEF"/>
+        </w:rPr>
+        <w:t>&gt;</w:t>
+      </w:r>
+      <w:r>
+        <w:rPr>
+          <w:color w:val="000000"/>
+          <w:sz w:val="18"/>
+          <w:szCs w:val="18"/>
+        </w:rPr>
+        <w:br/>
+        <w:t xml:space="preserve">   </w:t>
+      </w:r>
+      <w:r>
+        <w:rPr>
+          <w:color w:val="000000"/>
+          <w:sz w:val="18"/>
+          <w:szCs w:val="18"/>
+          <w:shd w:val="clear" w:color="auto" w:fill="EFEFEF"/>
+        </w:rPr>
+        <w:t>&lt;/</w:t>
+      </w:r>
+      <w:r>
+        <w:rPr>
+          <w:b/>
+          <w:bCs/>
+          <w:color w:val="000080"/>
+          <w:sz w:val="18"/>
+          <w:szCs w:val="18"/>
+          <w:shd w:val="clear" w:color="auto" w:fill="EFEFEF"/>
+        </w:rPr>
+        <w:t>dependencies</w:t>
+      </w:r>
+      <w:r>
+        <w:rPr>
+          <w:color w:val="000000"/>
+          <w:sz w:val="18"/>
+          <w:szCs w:val="18"/>
+          <w:shd w:val="clear" w:color="auto" w:fill="EFEFEF"/>
+        </w:rPr>
+        <w:t>&gt;</w:t>
+      </w:r>
+      <w:r>
+        <w:rPr>
+          <w:color w:val="000000"/>
+          <w:sz w:val="18"/>
+          <w:szCs w:val="18"/>
+        </w:rPr>
+        <w:br/>
+      </w:r>
+      <w:r>
+        <w:rPr>
+          <w:color w:val="000000"/>
+          <w:sz w:val="18"/>
+          <w:szCs w:val="18"/>
+        </w:rPr>
+        <w:br/>
+        <w:t xml:space="preserve">   </w:t>
+      </w:r>
+      <w:r>
+        <w:rPr>
+          <w:color w:val="000000"/>
+          <w:sz w:val="18"/>
+          <w:szCs w:val="18"/>
+          <w:shd w:val="clear" w:color="auto" w:fill="EFEFEF"/>
+        </w:rPr>
+        <w:t>&lt;</w:t>
+      </w:r>
+      <w:r>
+        <w:rPr>
+          <w:b/>
+          <w:bCs/>
+          <w:color w:val="000080"/>
+          <w:sz w:val="18"/>
+          <w:szCs w:val="18"/>
+          <w:shd w:val="clear" w:color="auto" w:fill="EFEFEF"/>
+        </w:rPr>
+        <w:t>build</w:t>
+      </w:r>
+      <w:r>
+        <w:rPr>
+          <w:color w:val="000000"/>
+          <w:sz w:val="18"/>
+          <w:szCs w:val="18"/>
+          <w:shd w:val="clear" w:color="auto" w:fill="EFEFEF"/>
+        </w:rPr>
+        <w:t>&gt;</w:t>
+      </w:r>
+      <w:r>
+        <w:rPr>
+          <w:color w:val="000000"/>
+          <w:sz w:val="18"/>
+          <w:szCs w:val="18"/>
+        </w:rPr>
+        <w:br/>
+        <w:t xml:space="preserve">      </w:t>
+      </w:r>
+      <w:r>
+        <w:rPr>
+          <w:color w:val="000000"/>
+          <w:sz w:val="18"/>
+          <w:szCs w:val="18"/>
+          <w:shd w:val="clear" w:color="auto" w:fill="EFEFEF"/>
+        </w:rPr>
+        <w:t>&lt;</w:t>
+      </w:r>
+      <w:r>
+        <w:rPr>
+          <w:b/>
+          <w:bCs/>
+          <w:color w:val="000080"/>
+          <w:sz w:val="18"/>
+          <w:szCs w:val="18"/>
+          <w:shd w:val="clear" w:color="auto" w:fill="EFEFEF"/>
+        </w:rPr>
+        <w:t>testResources</w:t>
+      </w:r>
+      <w:r>
+        <w:rPr>
+          <w:color w:val="000000"/>
+          <w:sz w:val="18"/>
+          <w:szCs w:val="18"/>
+          <w:shd w:val="clear" w:color="auto" w:fill="EFEFEF"/>
+        </w:rPr>
+        <w:t>&gt;</w:t>
+      </w:r>
+      <w:r>
+        <w:rPr>
+          <w:color w:val="000000"/>
+          <w:sz w:val="18"/>
+          <w:szCs w:val="18"/>
+        </w:rPr>
+        <w:br/>
+        <w:t xml:space="preserve">         </w:t>
+      </w:r>
+      <w:r>
+        <w:rPr>
+          <w:color w:val="000000"/>
+          <w:sz w:val="18"/>
+          <w:szCs w:val="18"/>
+          <w:shd w:val="clear" w:color="auto" w:fill="EFEFEF"/>
+        </w:rPr>
+        <w:t>&lt;</w:t>
+      </w:r>
+      <w:r>
+        <w:rPr>
+          <w:b/>
+          <w:bCs/>
+          <w:color w:val="000080"/>
+          <w:sz w:val="18"/>
+          <w:szCs w:val="18"/>
+          <w:shd w:val="clear" w:color="auto" w:fill="EFEFEF"/>
+        </w:rPr>
+        <w:t>testResource</w:t>
+      </w:r>
+      <w:r>
+        <w:rPr>
+          <w:color w:val="000000"/>
+          <w:sz w:val="18"/>
+          <w:szCs w:val="18"/>
+          <w:shd w:val="clear" w:color="auto" w:fill="EFEFEF"/>
+        </w:rPr>
+        <w:t>&gt;</w:t>
+      </w:r>
+      <w:r>
+        <w:rPr>
+          <w:color w:val="000000"/>
+          <w:sz w:val="18"/>
+          <w:szCs w:val="18"/>
+        </w:rPr>
+        <w:br/>
+        <w:t xml:space="preserve">            </w:t>
+      </w:r>
+      <w:r>
+        <w:rPr>
+          <w:color w:val="000000"/>
+          <w:sz w:val="18"/>
+          <w:szCs w:val="18"/>
+          <w:shd w:val="clear" w:color="auto" w:fill="EFEFEF"/>
+        </w:rPr>
+        <w:t>&lt;</w:t>
+      </w:r>
+      <w:r>
+        <w:rPr>
+          <w:b/>
+          <w:bCs/>
+          <w:color w:val="000080"/>
+          <w:sz w:val="18"/>
+          <w:szCs w:val="18"/>
+          <w:shd w:val="clear" w:color="auto" w:fill="EFEFEF"/>
+        </w:rPr>
+        <w:t>directory</w:t>
+      </w:r>
+      <w:r>
+        <w:rPr>
+          <w:color w:val="000000"/>
+          <w:sz w:val="18"/>
+          <w:szCs w:val="18"/>
+          <w:shd w:val="clear" w:color="auto" w:fill="EFEFEF"/>
+        </w:rPr>
+        <w:t>&gt;</w:t>
+      </w:r>
+      <w:r>
+        <w:rPr>
+          <w:color w:val="000000"/>
+          <w:sz w:val="18"/>
+          <w:szCs w:val="18"/>
+        </w:rPr>
+        <w:t>src/test/java</w:t>
+      </w:r>
+      <w:r>
+        <w:rPr>
+          <w:color w:val="000000"/>
+          <w:sz w:val="18"/>
+          <w:szCs w:val="18"/>
+          <w:shd w:val="clear" w:color="auto" w:fill="EFEFEF"/>
+        </w:rPr>
+        <w:t>&lt;/</w:t>
+      </w:r>
+      <w:r>
+        <w:rPr>
+          <w:b/>
+          <w:bCs/>
+          <w:color w:val="000080"/>
+          <w:sz w:val="18"/>
+          <w:szCs w:val="18"/>
+          <w:shd w:val="clear" w:color="auto" w:fill="EFEFEF"/>
+        </w:rPr>
+        <w:t>directory</w:t>
+      </w:r>
+      <w:r>
+        <w:rPr>
+          <w:color w:val="000000"/>
+          <w:sz w:val="18"/>
+          <w:szCs w:val="18"/>
+          <w:shd w:val="clear" w:color="auto" w:fill="EFEFEF"/>
+        </w:rPr>
+        <w:t>&gt;</w:t>
+      </w:r>
+      <w:r>
+        <w:rPr>
+          <w:color w:val="000000"/>
+          <w:sz w:val="18"/>
+          <w:szCs w:val="18"/>
+        </w:rPr>
+        <w:br/>
+        <w:t xml:space="preserve">            </w:t>
+      </w:r>
+      <w:r>
+        <w:rPr>
+          <w:color w:val="000000"/>
+          <w:sz w:val="18"/>
+          <w:szCs w:val="18"/>
+          <w:shd w:val="clear" w:color="auto" w:fill="EFEFEF"/>
+        </w:rPr>
+        <w:t>&lt;</w:t>
+      </w:r>
+      <w:r>
+        <w:rPr>
+          <w:b/>
+          <w:bCs/>
+          <w:color w:val="000080"/>
+          <w:sz w:val="18"/>
+          <w:szCs w:val="18"/>
+          <w:shd w:val="clear" w:color="auto" w:fill="EFEFEF"/>
+        </w:rPr>
+        <w:t>excludes</w:t>
+      </w:r>
+      <w:r>
+        <w:rPr>
+          <w:color w:val="000000"/>
+          <w:sz w:val="18"/>
+          <w:szCs w:val="18"/>
+          <w:shd w:val="clear" w:color="auto" w:fill="EFEFEF"/>
+        </w:rPr>
+        <w:t>&gt;</w:t>
+      </w:r>
+      <w:r>
+        <w:rPr>
+          <w:color w:val="000000"/>
+          <w:sz w:val="18"/>
+          <w:szCs w:val="18"/>
+        </w:rPr>
+        <w:br/>
+        <w:t xml:space="preserve">               </w:t>
+      </w:r>
+      <w:r>
+        <w:rPr>
+          <w:color w:val="000000"/>
+          <w:sz w:val="18"/>
+          <w:szCs w:val="18"/>
+          <w:shd w:val="clear" w:color="auto" w:fill="EFEFEF"/>
+        </w:rPr>
+        <w:t>&lt;</w:t>
+      </w:r>
+      <w:r>
+        <w:rPr>
+          <w:b/>
+          <w:bCs/>
+          <w:color w:val="000080"/>
+          <w:sz w:val="18"/>
+          <w:szCs w:val="18"/>
+          <w:shd w:val="clear" w:color="auto" w:fill="EFEFEF"/>
+        </w:rPr>
+        <w:t>exclude</w:t>
+      </w:r>
+      <w:r>
+        <w:rPr>
+          <w:color w:val="000000"/>
+          <w:sz w:val="18"/>
+          <w:szCs w:val="18"/>
+          <w:shd w:val="clear" w:color="auto" w:fill="EFEFEF"/>
+        </w:rPr>
+        <w:t>&gt;</w:t>
+      </w:r>
+      <w:r>
+        <w:rPr>
+          <w:color w:val="000000"/>
+          <w:sz w:val="18"/>
+          <w:szCs w:val="18"/>
+        </w:rPr>
+        <w:t>**/*.java</w:t>
+      </w:r>
+      <w:r>
+        <w:rPr>
+          <w:color w:val="000000"/>
+          <w:sz w:val="18"/>
+          <w:szCs w:val="18"/>
+          <w:shd w:val="clear" w:color="auto" w:fill="EFEFEF"/>
+        </w:rPr>
+        <w:t>&lt;/</w:t>
+      </w:r>
+      <w:r>
+        <w:rPr>
+          <w:b/>
+          <w:bCs/>
+          <w:color w:val="000080"/>
+          <w:sz w:val="18"/>
+          <w:szCs w:val="18"/>
+          <w:shd w:val="clear" w:color="auto" w:fill="EFEFEF"/>
+        </w:rPr>
+        <w:t>exclude</w:t>
+      </w:r>
+      <w:r>
+        <w:rPr>
+          <w:color w:val="000000"/>
+          <w:sz w:val="18"/>
+          <w:szCs w:val="18"/>
+          <w:shd w:val="clear" w:color="auto" w:fill="EFEFEF"/>
+        </w:rPr>
+        <w:t>&gt;</w:t>
+      </w:r>
+      <w:r>
+        <w:rPr>
+          <w:color w:val="000000"/>
+          <w:sz w:val="18"/>
+          <w:szCs w:val="18"/>
+        </w:rPr>
+        <w:br/>
+        <w:t xml:space="preserve">            </w:t>
+      </w:r>
+      <w:r>
+        <w:rPr>
+          <w:color w:val="000000"/>
+          <w:sz w:val="18"/>
+          <w:szCs w:val="18"/>
+          <w:shd w:val="clear" w:color="auto" w:fill="EFEFEF"/>
+        </w:rPr>
+        <w:t>&lt;/</w:t>
+      </w:r>
+      <w:r>
+        <w:rPr>
+          <w:b/>
+          <w:bCs/>
+          <w:color w:val="000080"/>
+          <w:sz w:val="18"/>
+          <w:szCs w:val="18"/>
+          <w:shd w:val="clear" w:color="auto" w:fill="EFEFEF"/>
+        </w:rPr>
+        <w:t>excludes</w:t>
+      </w:r>
+      <w:r>
+        <w:rPr>
+          <w:color w:val="000000"/>
+          <w:sz w:val="18"/>
+          <w:szCs w:val="18"/>
+          <w:shd w:val="clear" w:color="auto" w:fill="EFEFEF"/>
+        </w:rPr>
+        <w:t>&gt;</w:t>
+      </w:r>
+      <w:r>
+        <w:rPr>
+          <w:color w:val="000000"/>
+          <w:sz w:val="18"/>
+          <w:szCs w:val="18"/>
+        </w:rPr>
+        <w:br/>
+        <w:t xml:space="preserve">         </w:t>
+      </w:r>
+      <w:r>
+        <w:rPr>
+          <w:color w:val="000000"/>
+          <w:sz w:val="18"/>
+          <w:szCs w:val="18"/>
+          <w:shd w:val="clear" w:color="auto" w:fill="EFEFEF"/>
+        </w:rPr>
+        <w:t>&lt;/</w:t>
+      </w:r>
+      <w:r>
+        <w:rPr>
+          <w:b/>
+          <w:bCs/>
+          <w:color w:val="000080"/>
+          <w:sz w:val="18"/>
+          <w:szCs w:val="18"/>
+          <w:shd w:val="clear" w:color="auto" w:fill="EFEFEF"/>
+        </w:rPr>
+        <w:t>testResource</w:t>
+      </w:r>
+      <w:r>
+        <w:rPr>
+          <w:color w:val="000000"/>
+          <w:sz w:val="18"/>
+          <w:szCs w:val="18"/>
+          <w:shd w:val="clear" w:color="auto" w:fill="EFEFEF"/>
+        </w:rPr>
+        <w:t>&gt;</w:t>
+      </w:r>
+      <w:r>
+        <w:rPr>
+          <w:color w:val="000000"/>
+          <w:sz w:val="18"/>
+          <w:szCs w:val="18"/>
+        </w:rPr>
+        <w:br/>
+        <w:t xml:space="preserve">      </w:t>
+      </w:r>
+      <w:r>
+        <w:rPr>
+          <w:color w:val="000000"/>
+          <w:sz w:val="18"/>
+          <w:szCs w:val="18"/>
+          <w:shd w:val="clear" w:color="auto" w:fill="EFEFEF"/>
+        </w:rPr>
+        <w:t>&lt;/</w:t>
+      </w:r>
+      <w:r>
+        <w:rPr>
+          <w:b/>
+          <w:bCs/>
+          <w:color w:val="000080"/>
+          <w:sz w:val="18"/>
+          <w:szCs w:val="18"/>
+          <w:shd w:val="clear" w:color="auto" w:fill="EFEFEF"/>
+        </w:rPr>
+        <w:t>testResources</w:t>
+      </w:r>
+      <w:r>
+        <w:rPr>
+          <w:color w:val="000000"/>
+          <w:sz w:val="18"/>
+          <w:szCs w:val="18"/>
+          <w:shd w:val="clear" w:color="auto" w:fill="EFEFEF"/>
+        </w:rPr>
+        <w:t>&gt;</w:t>
+      </w:r>
+      <w:r>
+        <w:rPr>
+          <w:color w:val="000000"/>
+          <w:sz w:val="18"/>
+          <w:szCs w:val="18"/>
+        </w:rPr>
+        <w:br/>
+        <w:t xml:space="preserve">      </w:t>
+      </w:r>
+      <w:r>
+        <w:rPr>
+          <w:color w:val="000000"/>
+          <w:sz w:val="18"/>
+          <w:szCs w:val="18"/>
+          <w:shd w:val="clear" w:color="auto" w:fill="EFEFEF"/>
+        </w:rPr>
+        <w:t>&lt;</w:t>
+      </w:r>
+      <w:r>
+        <w:rPr>
+          <w:b/>
+          <w:bCs/>
+          <w:color w:val="000080"/>
+          <w:sz w:val="18"/>
+          <w:szCs w:val="18"/>
+          <w:shd w:val="clear" w:color="auto" w:fill="EFEFEF"/>
+        </w:rPr>
+        <w:t>plugins</w:t>
+      </w:r>
+      <w:r>
+        <w:rPr>
+          <w:color w:val="000000"/>
+          <w:sz w:val="18"/>
+          <w:szCs w:val="18"/>
+          <w:shd w:val="clear" w:color="auto" w:fill="EFEFEF"/>
+        </w:rPr>
+        <w:t>&gt;</w:t>
+      </w:r>
+      <w:r>
+        <w:rPr>
+          <w:color w:val="000000"/>
+          <w:sz w:val="18"/>
+          <w:szCs w:val="18"/>
+        </w:rPr>
+        <w:br/>
+        <w:t xml:space="preserve">         </w:t>
+      </w:r>
+      <w:r>
+        <w:rPr>
+          <w:color w:val="000000"/>
+          <w:sz w:val="18"/>
+          <w:szCs w:val="18"/>
+          <w:shd w:val="clear" w:color="auto" w:fill="EFEFEF"/>
+        </w:rPr>
+        <w:t>&lt;</w:t>
+      </w:r>
+      <w:r>
+        <w:rPr>
+          <w:b/>
+          <w:bCs/>
+          <w:color w:val="000080"/>
+          <w:sz w:val="18"/>
+          <w:szCs w:val="18"/>
+          <w:shd w:val="clear" w:color="auto" w:fill="EFEFEF"/>
+        </w:rPr>
+        <w:t>plugin</w:t>
+      </w:r>
+      <w:r>
+        <w:rPr>
+          <w:color w:val="000000"/>
+          <w:sz w:val="18"/>
+          <w:szCs w:val="18"/>
+          <w:shd w:val="clear" w:color="auto" w:fill="EFEFEF"/>
+        </w:rPr>
+        <w:t>&gt;</w:t>
+      </w:r>
+      <w:r>
+        <w:rPr>
+          <w:color w:val="000000"/>
+          <w:sz w:val="18"/>
+          <w:szCs w:val="18"/>
+        </w:rPr>
+        <w:br/>
+        <w:t xml:space="preserve">            </w:t>
+      </w:r>
+      <w:r>
+        <w:rPr>
+          <w:color w:val="000000"/>
+          <w:sz w:val="18"/>
+          <w:szCs w:val="18"/>
+          <w:shd w:val="clear" w:color="auto" w:fill="EFEFEF"/>
+        </w:rPr>
+        <w:t>&lt;</w:t>
+      </w:r>
+      <w:r>
+        <w:rPr>
+          <w:b/>
+          <w:bCs/>
+          <w:color w:val="000080"/>
+          <w:sz w:val="18"/>
+          <w:szCs w:val="18"/>
+          <w:shd w:val="clear" w:color="auto" w:fill="EFEFEF"/>
+        </w:rPr>
+        <w:t>groupId</w:t>
+      </w:r>
+      <w:r>
+        <w:rPr>
+          <w:color w:val="000000"/>
+          <w:sz w:val="18"/>
+          <w:szCs w:val="18"/>
+          <w:shd w:val="clear" w:color="auto" w:fill="EFEFEF"/>
+        </w:rPr>
+        <w:t>&gt;</w:t>
+      </w:r>
+      <w:r>
+        <w:rPr>
+          <w:color w:val="000000"/>
+          <w:sz w:val="18"/>
+          <w:szCs w:val="18"/>
+        </w:rPr>
+        <w:t>org.springframework.boot</w:t>
+      </w:r>
+      <w:r>
+        <w:rPr>
+          <w:color w:val="000000"/>
+          <w:sz w:val="18"/>
+          <w:szCs w:val="18"/>
+          <w:shd w:val="clear" w:color="auto" w:fill="EFEFEF"/>
+        </w:rPr>
+        <w:t>&lt;/</w:t>
+      </w:r>
+      <w:r>
+        <w:rPr>
+          <w:b/>
+          <w:bCs/>
+          <w:color w:val="000080"/>
+          <w:sz w:val="18"/>
+          <w:szCs w:val="18"/>
+          <w:shd w:val="clear" w:color="auto" w:fill="EFEFEF"/>
+        </w:rPr>
+        <w:t>groupId</w:t>
+      </w:r>
+      <w:r>
+        <w:rPr>
+          <w:color w:val="000000"/>
+          <w:sz w:val="18"/>
+          <w:szCs w:val="18"/>
+          <w:shd w:val="clear" w:color="auto" w:fill="EFEFEF"/>
+        </w:rPr>
+        <w:t>&gt;</w:t>
+      </w:r>
+      <w:r>
+        <w:rPr>
+          <w:color w:val="000000"/>
+          <w:sz w:val="18"/>
+          <w:szCs w:val="18"/>
+        </w:rPr>
+        <w:br/>
+        <w:t xml:space="preserve">            </w:t>
+      </w:r>
+      <w:r>
+        <w:rPr>
+          <w:color w:val="000000"/>
+          <w:sz w:val="18"/>
+          <w:szCs w:val="18"/>
+          <w:shd w:val="clear" w:color="auto" w:fill="EFEFEF"/>
+        </w:rPr>
+        <w:t>&lt;</w:t>
+      </w:r>
+      <w:r>
+        <w:rPr>
+          <w:b/>
+          <w:bCs/>
+          <w:color w:val="000080"/>
+          <w:sz w:val="18"/>
+          <w:szCs w:val="18"/>
+          <w:shd w:val="clear" w:color="auto" w:fill="EFEFEF"/>
+        </w:rPr>
+        <w:t>artifactId</w:t>
+      </w:r>
+      <w:r>
+        <w:rPr>
+          <w:color w:val="000000"/>
+          <w:sz w:val="18"/>
+          <w:szCs w:val="18"/>
+          <w:shd w:val="clear" w:color="auto" w:fill="EFEFEF"/>
+        </w:rPr>
+        <w:t>&gt;</w:t>
+      </w:r>
+      <w:r>
+        <w:rPr>
+          <w:color w:val="000000"/>
+          <w:sz w:val="18"/>
+          <w:szCs w:val="18"/>
+        </w:rPr>
+        <w:t>spring-boot-maven-plugin</w:t>
+      </w:r>
+      <w:r>
+        <w:rPr>
+          <w:color w:val="000000"/>
+          <w:sz w:val="18"/>
+          <w:szCs w:val="18"/>
+          <w:shd w:val="clear" w:color="auto" w:fill="EFEFEF"/>
+        </w:rPr>
+        <w:t>&lt;/</w:t>
+      </w:r>
+      <w:r>
+        <w:rPr>
+          <w:b/>
+          <w:bCs/>
+          <w:color w:val="000080"/>
+          <w:sz w:val="18"/>
+          <w:szCs w:val="18"/>
+          <w:shd w:val="clear" w:color="auto" w:fill="EFEFEF"/>
+        </w:rPr>
+        <w:t>artifactId</w:t>
+      </w:r>
+      <w:r>
+        <w:rPr>
+          <w:color w:val="000000"/>
+          <w:sz w:val="18"/>
+          <w:szCs w:val="18"/>
+          <w:shd w:val="clear" w:color="auto" w:fill="EFEFEF"/>
+        </w:rPr>
+        <w:t>&gt;</w:t>
+      </w:r>
+      <w:r>
+        <w:rPr>
+          <w:color w:val="000000"/>
+          <w:sz w:val="18"/>
+          <w:szCs w:val="18"/>
+        </w:rPr>
+        <w:br/>
+        <w:t xml:space="preserve">         </w:t>
+      </w:r>
+      <w:r>
+        <w:rPr>
+          <w:color w:val="000000"/>
+          <w:sz w:val="18"/>
+          <w:szCs w:val="18"/>
+          <w:shd w:val="clear" w:color="auto" w:fill="EFEFEF"/>
+        </w:rPr>
+        <w:t>&lt;/</w:t>
+      </w:r>
+      <w:r>
+        <w:rPr>
+          <w:b/>
+          <w:bCs/>
+          <w:color w:val="000080"/>
+          <w:sz w:val="18"/>
+          <w:szCs w:val="18"/>
+          <w:shd w:val="clear" w:color="auto" w:fill="EFEFEF"/>
+        </w:rPr>
+        <w:t>plugin</w:t>
+      </w:r>
+      <w:r>
+        <w:rPr>
+          <w:color w:val="000000"/>
+          <w:sz w:val="18"/>
+          <w:szCs w:val="18"/>
+          <w:shd w:val="clear" w:color="auto" w:fill="EFEFEF"/>
+        </w:rPr>
+        <w:t>&gt;</w:t>
+      </w:r>
+      <w:r>
+        <w:rPr>
+          <w:color w:val="000000"/>
+          <w:sz w:val="18"/>
+          <w:szCs w:val="18"/>
+        </w:rPr>
+        <w:br/>
+        <w:t xml:space="preserve">      </w:t>
+      </w:r>
+      <w:r>
+        <w:rPr>
+          <w:color w:val="000000"/>
+          <w:sz w:val="18"/>
+          <w:szCs w:val="18"/>
+          <w:shd w:val="clear" w:color="auto" w:fill="EFEFEF"/>
+        </w:rPr>
+        <w:t>&lt;/</w:t>
+      </w:r>
+      <w:r>
+        <w:rPr>
+          <w:b/>
+          <w:bCs/>
+          <w:color w:val="000080"/>
+          <w:sz w:val="18"/>
+          <w:szCs w:val="18"/>
+          <w:shd w:val="clear" w:color="auto" w:fill="EFEFEF"/>
+        </w:rPr>
+        <w:t>plugins</w:t>
+      </w:r>
+      <w:r>
+        <w:rPr>
+          <w:color w:val="000000"/>
+          <w:sz w:val="18"/>
+          <w:szCs w:val="18"/>
+          <w:shd w:val="clear" w:color="auto" w:fill="EFEFEF"/>
+        </w:rPr>
+        <w:t>&gt;</w:t>
+      </w:r>
+      <w:r>
+        <w:rPr>
+          <w:color w:val="000000"/>
+          <w:sz w:val="18"/>
+          <w:szCs w:val="18"/>
+        </w:rPr>
+        <w:br/>
+        <w:t xml:space="preserve">   </w:t>
+      </w:r>
+      <w:r>
+        <w:rPr>
+          <w:color w:val="000000"/>
+          <w:sz w:val="18"/>
+          <w:szCs w:val="18"/>
+          <w:shd w:val="clear" w:color="auto" w:fill="EFEFEF"/>
+        </w:rPr>
+        <w:t>&lt;/</w:t>
+      </w:r>
+      <w:r>
+        <w:rPr>
+          <w:b/>
+          <w:bCs/>
+          <w:color w:val="000080"/>
+          <w:sz w:val="18"/>
+          <w:szCs w:val="18"/>
+          <w:shd w:val="clear" w:color="auto" w:fill="EFEFEF"/>
+        </w:rPr>
+        <w:t>build</w:t>
+      </w:r>
+      <w:r>
+        <w:rPr>
+          <w:color w:val="000000"/>
+          <w:sz w:val="18"/>
+          <w:szCs w:val="18"/>
+          <w:shd w:val="clear" w:color="auto" w:fill="EFEFEF"/>
+        </w:rPr>
+        <w:t>&gt;</w:t>
+      </w:r>
+      <w:r>
+        <w:rPr>
+          <w:color w:val="000000"/>
+          <w:sz w:val="18"/>
+          <w:szCs w:val="18"/>
+        </w:rPr>
+        <w:br/>
+      </w:r>
+      <w:r>
+        <w:rPr>
+          <w:color w:val="000000"/>
+          <w:sz w:val="18"/>
+          <w:szCs w:val="18"/>
+        </w:rPr>
+        <w:br/>
+      </w:r>
+      <w:r>
+        <w:rPr>
+          <w:color w:val="000000"/>
+          <w:sz w:val="18"/>
+          <w:szCs w:val="18"/>
+          <w:shd w:val="clear" w:color="auto" w:fill="EFEFEF"/>
+        </w:rPr>
+        <w:t>&lt;/</w:t>
+      </w:r>
+      <w:r>
+        <w:rPr>
+          <w:b/>
+          <w:bCs/>
+          <w:color w:val="000080"/>
+          <w:sz w:val="18"/>
+          <w:szCs w:val="18"/>
+          <w:shd w:val="clear" w:color="auto" w:fill="EFEFEF"/>
+        </w:rPr>
+        <w:t>project</w:t>
+      </w:r>
+      <w:r>
+        <w:rPr>
+          <w:color w:val="000000"/>
+          <w:sz w:val="18"/>
+          <w:szCs w:val="18"/>
+          <w:shd w:val="clear" w:color="auto" w:fill="EFEFEF"/>
+        </w:rPr>
+        <w:t>&gt;</w:t>
+      </w:r>
+    </w:p>
+    <w:p/>
+    <w:p>
+      <w:r>
+        <w:t>File Structure</w:t>
+      </w:r>
+    </w:p>
+    <w:p>
+      <w:r>
+        <w:rPr>
+          <w:noProof/>
+        </w:rPr>
+        <w:lastRenderedPageBreak/>
+        <w:drawing>
+          <wp:inline distT="0" distB="0" distL="0" distR="0" wp14:anchorId="24C61732" wp14:editId="1D0478DF">
+            <wp:extent cx="3053751" cy="5046725"/>
+            <wp:effectExtent l="0" t="0" r="0" b="1905"/>
+            <wp:docPr id="16" name="Picture 16" descr="Graphical user interface, application&#10;&#10;Description automatically generated"/>
+            <wp:cNvGraphicFramePr>
+              <a:graphicFrameLocks xmlns:a="http://schemas.openxmlformats.org/drawingml/2006/main" noChangeAspect="1"/>
+            </wp:cNvGraphicFramePr>
+            <a:graphic xmlns:a="http://schemas.openxmlformats.org/drawingml/2006/main">
+              <a:graphicData uri="http://schemas.openxmlformats.org/drawingml/2006/picture">
+                <pic:pic xmlns:pic="http://schemas.openxmlformats.org/drawingml/2006/picture">
+                  <pic:nvPicPr>
+                    <pic:cNvPr id="16" name="Picture 16" descr="Graphical user interface, application&#10;&#10;Description automatically generated"/>
+                    <pic:cNvPicPr/>
+                  </pic:nvPicPr>
+                  <pic:blipFill>
+                    <a:blip r:embed="rId25"/>
+                    <a:stretch>
+                      <a:fillRect/>
+                    </a:stretch>
+                  </pic:blipFill>
+                  <pic:spPr>
+                    <a:xfrm>
+                      <a:off x="0" y="0"/>
+                      <a:ext cx="3059852" cy="5056808"/>
+                    </a:xfrm>
+                    <a:prstGeom prst="rect">
+                      <a:avLst/>
+                    </a:prstGeom>
+                  </pic:spPr>
+                </pic:pic>
+              </a:graphicData>
+            </a:graphic>
+          </wp:inline>
+        </w:drawing>
+      </w:r>
+    </w:p>
+    <w:p/>
     <w:sectPr>
       <w:pgSz w:w="12240" w:h="15840"/>
       <w:pgMar w:top="1440" w:right="1440" w:bottom="1440" w:left="1440" w:header="720" w:footer="720" w:gutter="0"/>
@@ -1646,6 +5235,7 @@
     <w:lsdException w:name="HTML Sample" w:semiHidden="1" w:unhideWhenUsed="1"/>
     <w:lsdException w:name="HTML Typewriter" w:semiHidden="1" w:unhideWhenUsed="1"/>
     <w:lsdException w:name="HTML Variable" w:semiHidden="1" w:unhideWhenUsed="1"/>
+    <w:lsdException w:name="Normal Table" w:semiHidden="1" w:unhideWhenUsed="1"/>
     <w:lsdException w:name="annotation subject" w:semiHidden="1" w:unhideWhenUsed="1"/>
     <w:lsdException w:name="No List" w:semiHidden="1" w:unhideWhenUsed="1"/>
     <w:lsdException w:name="Outline List 1" w:semiHidden="1" w:unhideWhenUsed="1"/>
@@ -1692,8 +5282,10 @@
     <w:lsdException w:name="Table Subtle 2" w:semiHidden="1" w:unhideWhenUsed="1"/>
     <w:lsdException w:name="Table Web 1" w:semiHidden="1" w:unhideWhenUsed="1"/>
     <w:lsdException w:name="Table Web 2" w:semiHidden="1" w:unhideWhenUsed="1"/>
+    <w:lsdException w:name="Table Web 3" w:semiHidden="1" w:unhideWhenUsed="1"/>
     <w:lsdException w:name="Balloon Text" w:semiHidden="1" w:unhideWhenUsed="1"/>
     <w:lsdException w:name="Table Grid" w:uiPriority="39"/>
+    <w:lsdException w:name="Table Theme" w:semiHidden="1" w:unhideWhenUsed="1"/>
     <w:lsdException w:name="Placeholder Text" w:semiHidden="1"/>
     <w:lsdException w:name="No Spacing" w:uiPriority="1" w:qFormat="1"/>
     <w:lsdException w:name="Light Shading" w:uiPriority="60"/>

</xml_diff>